<commit_message>
Diseño e implementación de los test
Diseño #116  e implementación #117  de los test nuevos al añadir InfoActivity
</commit_message>
<xml_diff>
--- a/doc/Diseño/AplicaciónFinal/Pruebas/Integración/Integración.docx
+++ b/doc/Diseño/AplicaciónFinal/Pruebas/Integración/Integración.docx
@@ -999,55 +999,7 @@
                 <w:szCs w:val="24"/>
                 <w:lang w:eastAsia="es-ES"/>
               </w:rPr>
-              <w:t xml:space="preserve">Comprobar que se puede salir </w:t>
-            </w:r>
-            <w:r>
-              <w:rPr>
-                <w:rFonts w:ascii="Times New Roman" w:eastAsia="Times New Roman" w:hAnsi="Times New Roman" w:cs="Times New Roman"/>
-                <w:szCs w:val="24"/>
-                <w:lang w:eastAsia="es-ES"/>
-              </w:rPr>
-              <w:t xml:space="preserve">a la pantalla Interpretar </w:t>
-            </w:r>
-            <w:r>
-              <w:rPr>
-                <w:rFonts w:ascii="Times New Roman" w:eastAsia="Times New Roman" w:hAnsi="Times New Roman" w:cs="Times New Roman"/>
-                <w:szCs w:val="24"/>
-                <w:lang w:eastAsia="es-ES"/>
-              </w:rPr>
-              <w:t>de</w:t>
-            </w:r>
-            <w:r>
-              <w:rPr>
-                <w:rFonts w:ascii="Times New Roman" w:eastAsia="Times New Roman" w:hAnsi="Times New Roman" w:cs="Times New Roman"/>
-                <w:szCs w:val="24"/>
-                <w:lang w:eastAsia="es-ES"/>
-              </w:rPr>
-              <w:t>sde</w:t>
-            </w:r>
-            <w:r>
-              <w:rPr>
-                <w:rFonts w:ascii="Times New Roman" w:eastAsia="Times New Roman" w:hAnsi="Times New Roman" w:cs="Times New Roman"/>
-                <w:szCs w:val="24"/>
-                <w:lang w:eastAsia="es-ES"/>
-              </w:rPr>
-              <w:t xml:space="preserve"> la pantalla </w:t>
-            </w:r>
-            <w:r>
-              <w:rPr>
-                <w:rFonts w:ascii="Times New Roman" w:eastAsia="Times New Roman" w:hAnsi="Times New Roman" w:cs="Times New Roman"/>
-                <w:szCs w:val="24"/>
-                <w:lang w:eastAsia="es-ES"/>
-              </w:rPr>
-              <w:t>Resultado</w:t>
-            </w:r>
-            <w:r>
-              <w:rPr>
-                <w:rFonts w:ascii="Times New Roman" w:eastAsia="Times New Roman" w:hAnsi="Times New Roman" w:cs="Times New Roman"/>
-                <w:szCs w:val="24"/>
-                <w:lang w:eastAsia="es-ES"/>
-              </w:rPr>
-              <w:t xml:space="preserve"> ya sea con el </w:t>
+              <w:t xml:space="preserve">Comprobar que se puede salir a la pantalla Interpretar desde la pantalla Resultado ya sea con el </w:t>
             </w:r>
             <w:proofErr w:type="spellStart"/>
             <w:r>
@@ -1074,23 +1026,7 @@
                 <w:szCs w:val="24"/>
                 <w:lang w:eastAsia="es-ES"/>
               </w:rPr>
-              <w:t>test</w:t>
-            </w:r>
-            <w:r>
-              <w:rPr>
-                <w:rFonts w:ascii="Times New Roman" w:eastAsia="Times New Roman" w:hAnsi="Times New Roman" w:cs="Times New Roman"/>
-                <w:szCs w:val="24"/>
-                <w:lang w:eastAsia="es-ES"/>
-              </w:rPr>
-              <w:t>Res</w:t>
-            </w:r>
-            <w:r>
-              <w:rPr>
-                <w:rFonts w:ascii="Times New Roman" w:eastAsia="Times New Roman" w:hAnsi="Times New Roman" w:cs="Times New Roman"/>
-                <w:szCs w:val="24"/>
-                <w:lang w:eastAsia="es-ES"/>
-              </w:rPr>
-              <w:t>Sal</w:t>
+              <w:t>testResSal</w:t>
             </w:r>
             <w:proofErr w:type="spellEnd"/>
             <w:r>
@@ -1108,23 +1044,7 @@
                 <w:szCs w:val="24"/>
                 <w:lang w:eastAsia="es-ES"/>
               </w:rPr>
-              <w:t>test</w:t>
-            </w:r>
-            <w:r>
-              <w:rPr>
-                <w:rFonts w:ascii="Times New Roman" w:eastAsia="Times New Roman" w:hAnsi="Times New Roman" w:cs="Times New Roman"/>
-                <w:szCs w:val="24"/>
-                <w:lang w:eastAsia="es-ES"/>
-              </w:rPr>
-              <w:t>Res</w:t>
-            </w:r>
-            <w:r>
-              <w:rPr>
-                <w:rFonts w:ascii="Times New Roman" w:eastAsia="Times New Roman" w:hAnsi="Times New Roman" w:cs="Times New Roman"/>
-                <w:szCs w:val="24"/>
-                <w:lang w:eastAsia="es-ES"/>
-              </w:rPr>
-              <w:t>Atr</w:t>
+              <w:t>testResAtr</w:t>
             </w:r>
             <w:proofErr w:type="spellEnd"/>
           </w:p>
@@ -1305,6 +1225,160 @@
             </w:r>
             <w:proofErr w:type="spellEnd"/>
           </w:p>
+          <w:p>
+            <w:pPr>
+              <w:numPr>
+                <w:ilvl w:val="0"/>
+                <w:numId w:val="1"/>
+              </w:numPr>
+              <w:spacing w:before="100" w:beforeAutospacing="1" w:after="142" w:line="288" w:lineRule="auto"/>
+              <w:rPr>
+                <w:rFonts w:ascii="Times New Roman" w:eastAsia="Times New Roman" w:hAnsi="Times New Roman" w:cs="Times New Roman"/>
+                <w:szCs w:val="24"/>
+                <w:lang w:eastAsia="es-ES"/>
+              </w:rPr>
+            </w:pPr>
+            <w:r>
+              <w:rPr>
+                <w:rFonts w:ascii="Times New Roman" w:eastAsia="Times New Roman" w:hAnsi="Times New Roman" w:cs="Times New Roman"/>
+                <w:szCs w:val="24"/>
+                <w:lang w:eastAsia="es-ES"/>
+              </w:rPr>
+              <w:t xml:space="preserve">Comprobar que al pulsar el </w:t>
+            </w:r>
+            <w:proofErr w:type="spellStart"/>
+            <w:r>
+              <w:rPr>
+                <w:rFonts w:ascii="Times New Roman" w:eastAsia="Times New Roman" w:hAnsi="Times New Roman" w:cs="Times New Roman"/>
+                <w:szCs w:val="24"/>
+                <w:lang w:eastAsia="es-ES"/>
+              </w:rPr>
+              <w:t>ImageButton</w:t>
+            </w:r>
+            <w:proofErr w:type="spellEnd"/>
+            <w:r>
+              <w:rPr>
+                <w:rFonts w:ascii="Times New Roman" w:eastAsia="Times New Roman" w:hAnsi="Times New Roman" w:cs="Times New Roman"/>
+                <w:szCs w:val="24"/>
+                <w:lang w:eastAsia="es-ES"/>
+              </w:rPr>
+              <w:t xml:space="preserve"> de información al lado del logo de la aplicación nos redirige a la pantalla </w:t>
+            </w:r>
+            <w:proofErr w:type="spellStart"/>
+            <w:r>
+              <w:rPr>
+                <w:rFonts w:ascii="Times New Roman" w:eastAsia="Times New Roman" w:hAnsi="Times New Roman" w:cs="Times New Roman"/>
+                <w:szCs w:val="24"/>
+                <w:lang w:eastAsia="es-ES"/>
+              </w:rPr>
+              <w:t>InfoActivity</w:t>
+            </w:r>
+            <w:proofErr w:type="spellEnd"/>
+            <w:r>
+              <w:rPr>
+                <w:rFonts w:ascii="Times New Roman" w:eastAsia="Times New Roman" w:hAnsi="Times New Roman" w:cs="Times New Roman"/>
+                <w:szCs w:val="24"/>
+                <w:lang w:eastAsia="es-ES"/>
+              </w:rPr>
+              <w:t xml:space="preserve">: </w:t>
+            </w:r>
+            <w:proofErr w:type="spellStart"/>
+            <w:r>
+              <w:rPr>
+                <w:rFonts w:ascii="Times New Roman" w:eastAsia="Times New Roman" w:hAnsi="Times New Roman" w:cs="Times New Roman"/>
+                <w:szCs w:val="24"/>
+                <w:lang w:eastAsia="es-ES"/>
+              </w:rPr>
+              <w:t>testMovInfo</w:t>
+            </w:r>
+            <w:proofErr w:type="spellEnd"/>
+          </w:p>
+          <w:p>
+            <w:pPr>
+              <w:numPr>
+                <w:ilvl w:val="0"/>
+                <w:numId w:val="1"/>
+              </w:numPr>
+              <w:spacing w:before="100" w:beforeAutospacing="1" w:after="142" w:line="288" w:lineRule="auto"/>
+              <w:rPr>
+                <w:rFonts w:ascii="Times New Roman" w:eastAsia="Times New Roman" w:hAnsi="Times New Roman" w:cs="Times New Roman"/>
+                <w:szCs w:val="24"/>
+                <w:lang w:eastAsia="es-ES"/>
+              </w:rPr>
+            </w:pPr>
+            <w:r>
+              <w:rPr>
+                <w:rFonts w:ascii="Times New Roman" w:eastAsia="Times New Roman" w:hAnsi="Times New Roman" w:cs="Times New Roman"/>
+                <w:szCs w:val="24"/>
+                <w:lang w:eastAsia="es-ES"/>
+              </w:rPr>
+              <w:t xml:space="preserve">Comprobar que volvemos al menú principal si pulsamos el </w:t>
+            </w:r>
+            <w:proofErr w:type="spellStart"/>
+            <w:r>
+              <w:rPr>
+                <w:rFonts w:ascii="Times New Roman" w:eastAsia="Times New Roman" w:hAnsi="Times New Roman" w:cs="Times New Roman"/>
+                <w:szCs w:val="24"/>
+                <w:lang w:eastAsia="es-ES"/>
+              </w:rPr>
+              <w:t>ImageButton</w:t>
+            </w:r>
+            <w:proofErr w:type="spellEnd"/>
+            <w:r>
+              <w:rPr>
+                <w:rFonts w:ascii="Times New Roman" w:eastAsia="Times New Roman" w:hAnsi="Times New Roman" w:cs="Times New Roman"/>
+                <w:szCs w:val="24"/>
+                <w:lang w:eastAsia="es-ES"/>
+              </w:rPr>
+              <w:t xml:space="preserve"> aceptar de la pantalla </w:t>
+            </w:r>
+            <w:proofErr w:type="spellStart"/>
+            <w:r>
+              <w:rPr>
+                <w:rFonts w:ascii="Times New Roman" w:eastAsia="Times New Roman" w:hAnsi="Times New Roman" w:cs="Times New Roman"/>
+                <w:szCs w:val="24"/>
+                <w:lang w:eastAsia="es-ES"/>
+              </w:rPr>
+              <w:t>InfoActivity</w:t>
+            </w:r>
+            <w:proofErr w:type="spellEnd"/>
+            <w:r>
+              <w:rPr>
+                <w:rFonts w:ascii="Times New Roman" w:eastAsia="Times New Roman" w:hAnsi="Times New Roman" w:cs="Times New Roman"/>
+                <w:szCs w:val="24"/>
+                <w:lang w:eastAsia="es-ES"/>
+              </w:rPr>
+              <w:t xml:space="preserve"> o si pulsamos el botón atrás del dispositivo: </w:t>
+            </w:r>
+            <w:proofErr w:type="spellStart"/>
+            <w:r>
+              <w:rPr>
+                <w:rFonts w:ascii="Times New Roman" w:eastAsia="Times New Roman" w:hAnsi="Times New Roman" w:cs="Times New Roman"/>
+                <w:szCs w:val="24"/>
+                <w:lang w:eastAsia="es-ES"/>
+              </w:rPr>
+              <w:t>testInfoAcep</w:t>
+            </w:r>
+            <w:proofErr w:type="spellEnd"/>
+            <w:r>
+              <w:rPr>
+                <w:rFonts w:ascii="Times New Roman" w:eastAsia="Times New Roman" w:hAnsi="Times New Roman" w:cs="Times New Roman"/>
+                <w:szCs w:val="24"/>
+                <w:lang w:eastAsia="es-ES"/>
+              </w:rPr>
+              <w:t xml:space="preserve">, </w:t>
+            </w:r>
+            <w:proofErr w:type="spellStart"/>
+            <w:r>
+              <w:rPr>
+                <w:rFonts w:ascii="Times New Roman" w:eastAsia="Times New Roman" w:hAnsi="Times New Roman" w:cs="Times New Roman"/>
+                <w:szCs w:val="24"/>
+                <w:lang w:eastAsia="es-ES"/>
+              </w:rPr>
+              <w:t>testInfoAtr</w:t>
+            </w:r>
+            <w:proofErr w:type="spellEnd"/>
+          </w:p>
         </w:tc>
       </w:tr>
     </w:tbl>
@@ -1604,6 +1678,7 @@
         <w:rPr>
           <w:rStyle w:val="Ttulo2Car"/>
         </w:rPr>
+        <w:lastRenderedPageBreak/>
         <w:t>testSalOpc</w:t>
       </w:r>
       <w:proofErr w:type="spellEnd"/>
@@ -1663,7 +1738,6 @@
         <w:jc w:val="both"/>
       </w:pPr>
       <w:r>
-        <w:lastRenderedPageBreak/>
         <w:t xml:space="preserve">Pulsamos el </w:t>
       </w:r>
       <w:proofErr w:type="spellStart"/>
@@ -1771,13 +1845,7 @@
       </w:r>
       <w:proofErr w:type="spellEnd"/>
       <w:r>
-        <w:t xml:space="preserve"> “</w:t>
-      </w:r>
-      <w:r>
-        <w:t>Registro de información</w:t>
-      </w:r>
-      <w:r>
-        <w:t>”.</w:t>
+        <w:t xml:space="preserve"> “Registro de información”.</w:t>
       </w:r>
     </w:p>
     <w:p>
@@ -1846,13 +1914,7 @@
         <w:spacing w:line="480" w:lineRule="auto"/>
       </w:pPr>
       <w:r>
-        <w:t>Seleccionamos el paciente “</w:t>
-      </w:r>
-      <w:r>
-        <w:t>César</w:t>
-      </w:r>
-      <w:r>
-        <w:t>”.</w:t>
+        <w:t>Seleccionamos el paciente “César”.</w:t>
       </w:r>
     </w:p>
     <w:p>
@@ -1873,13 +1935,7 @@
       </w:r>
       <w:proofErr w:type="spellEnd"/>
       <w:r>
-        <w:t xml:space="preserve"> “</w:t>
-      </w:r>
-      <w:r>
-        <w:t>Qué quiero decir</w:t>
-      </w:r>
-      <w:r>
-        <w:t>”.</w:t>
+        <w:t xml:space="preserve"> “Qué quiero decir”.</w:t>
       </w:r>
     </w:p>
     <w:p>
@@ -1968,6 +2024,7 @@
         <w:spacing w:line="480" w:lineRule="auto"/>
       </w:pPr>
       <w:r>
+        <w:lastRenderedPageBreak/>
         <w:t>Aceptamos los permisos de grabación y de acceso al almacenamiento.</w:t>
       </w:r>
     </w:p>
@@ -2013,6 +2070,470 @@
           <w:numId w:val="2"/>
         </w:numPr>
         <w:spacing w:line="480" w:lineRule="auto"/>
+      </w:pPr>
+      <w:r>
+        <w:t xml:space="preserve">Pulsamos el </w:t>
+      </w:r>
+      <w:proofErr w:type="spellStart"/>
+      <w:r>
+        <w:t>ImageButton</w:t>
+      </w:r>
+      <w:proofErr w:type="spellEnd"/>
+      <w:r>
+        <w:t xml:space="preserve"> “</w:t>
+      </w:r>
+      <w:r>
+        <w:t>Responder sí o no</w:t>
+      </w:r>
+      <w:r>
+        <w:t>”.</w:t>
+      </w:r>
+    </w:p>
+    <w:p>
+      <w:pPr>
+        <w:pStyle w:val="Prrafodelista"/>
+        <w:numPr>
+          <w:ilvl w:val="0"/>
+          <w:numId w:val="2"/>
+        </w:numPr>
+        <w:spacing w:line="480" w:lineRule="auto"/>
+      </w:pPr>
+      <w:r>
+        <w:t>Comprobar el texto que hay en la parte superior de la pantalla para comprobar que el paciente seleccionado es el correcto (</w:t>
+      </w:r>
+      <w:proofErr w:type="spellStart"/>
+      <w:r>
+        <w:t>JFrancisco</w:t>
+      </w:r>
+      <w:proofErr w:type="spellEnd"/>
+      <w:r>
+        <w:t>) y que el tipo de interpretación es el correcto (Respuesta).</w:t>
+      </w:r>
+    </w:p>
+    <w:p>
+      <w:pPr>
+        <w:pStyle w:val="Ttulo2"/>
+      </w:pPr>
+      <w:proofErr w:type="spellStart"/>
+      <w:r>
+        <w:t>testInteSal</w:t>
+      </w:r>
+      <w:proofErr w:type="spellEnd"/>
+      <w:r>
+        <w:t>:</w:t>
+      </w:r>
+    </w:p>
+    <w:p>
+      <w:pPr>
+        <w:pStyle w:val="Prrafodelista"/>
+        <w:numPr>
+          <w:ilvl w:val="0"/>
+          <w:numId w:val="7"/>
+        </w:numPr>
+      </w:pPr>
+      <w:r>
+        <w:t>Aceptamos los permisos de grabación y de acceso al almacenamiento.</w:t>
+      </w:r>
+    </w:p>
+    <w:p>
+      <w:pPr>
+        <w:pStyle w:val="Prrafodelista"/>
+        <w:numPr>
+          <w:ilvl w:val="0"/>
+          <w:numId w:val="7"/>
+        </w:numPr>
+      </w:pPr>
+      <w:r>
+        <w:t xml:space="preserve">Pulsamos el </w:t>
+      </w:r>
+      <w:proofErr w:type="spellStart"/>
+      <w:r>
+        <w:t>ImageButton</w:t>
+      </w:r>
+      <w:proofErr w:type="spellEnd"/>
+      <w:r>
+        <w:t xml:space="preserve"> “Qué quiero decir”.</w:t>
+      </w:r>
+    </w:p>
+    <w:p>
+      <w:pPr>
+        <w:pStyle w:val="Prrafodelista"/>
+        <w:numPr>
+          <w:ilvl w:val="0"/>
+          <w:numId w:val="7"/>
+        </w:numPr>
+      </w:pPr>
+      <w:r>
+        <w:t xml:space="preserve">Pulsamos el </w:t>
+      </w:r>
+      <w:proofErr w:type="spellStart"/>
+      <w:r>
+        <w:t>ImageButton</w:t>
+      </w:r>
+      <w:proofErr w:type="spellEnd"/>
+      <w:r>
+        <w:t xml:space="preserve"> “Salir”.</w:t>
+      </w:r>
+    </w:p>
+    <w:p>
+      <w:pPr>
+        <w:pStyle w:val="Prrafodelista"/>
+        <w:numPr>
+          <w:ilvl w:val="0"/>
+          <w:numId w:val="7"/>
+        </w:numPr>
+      </w:pPr>
+      <w:r>
+        <w:t>Comprobamos que estamos en el menú principal.</w:t>
+      </w:r>
+    </w:p>
+    <w:p>
+      <w:pPr>
+        <w:pStyle w:val="Ttulo2"/>
+      </w:pPr>
+      <w:proofErr w:type="spellStart"/>
+      <w:r>
+        <w:t>testInteAtr</w:t>
+      </w:r>
+      <w:proofErr w:type="spellEnd"/>
+      <w:r>
+        <w:t>:</w:t>
+      </w:r>
+    </w:p>
+    <w:p>
+      <w:pPr>
+        <w:pStyle w:val="Prrafodelista"/>
+        <w:numPr>
+          <w:ilvl w:val="0"/>
+          <w:numId w:val="7"/>
+        </w:numPr>
+      </w:pPr>
+      <w:r>
+        <w:t>Aceptamos los permisos de grabación y de acceso al almacenamiento.</w:t>
+      </w:r>
+    </w:p>
+    <w:p>
+      <w:pPr>
+        <w:pStyle w:val="Prrafodelista"/>
+        <w:numPr>
+          <w:ilvl w:val="0"/>
+          <w:numId w:val="7"/>
+        </w:numPr>
+      </w:pPr>
+      <w:r>
+        <w:t xml:space="preserve">Pulsamos el </w:t>
+      </w:r>
+      <w:proofErr w:type="spellStart"/>
+      <w:r>
+        <w:t>ImageButton</w:t>
+      </w:r>
+      <w:proofErr w:type="spellEnd"/>
+      <w:r>
+        <w:t xml:space="preserve"> “Qué quiero decir”.</w:t>
+      </w:r>
+    </w:p>
+    <w:p>
+      <w:pPr>
+        <w:pStyle w:val="Prrafodelista"/>
+        <w:numPr>
+          <w:ilvl w:val="0"/>
+          <w:numId w:val="7"/>
+        </w:numPr>
+      </w:pPr>
+      <w:r>
+        <w:t>Pulsamos el botón atrás del móvil.</w:t>
+      </w:r>
+    </w:p>
+    <w:p>
+      <w:pPr>
+        <w:pStyle w:val="Prrafodelista"/>
+        <w:numPr>
+          <w:ilvl w:val="0"/>
+          <w:numId w:val="7"/>
+        </w:numPr>
+      </w:pPr>
+      <w:r>
+        <w:t>Comprobamos que estamos en el menú principal.</w:t>
+      </w:r>
+    </w:p>
+    <w:p>
+      <w:pPr>
+        <w:pStyle w:val="Ttulo2"/>
+      </w:pPr>
+      <w:proofErr w:type="spellStart"/>
+      <w:r>
+        <w:t>testResSal</w:t>
+      </w:r>
+      <w:proofErr w:type="spellEnd"/>
+      <w:r>
+        <w:t>:</w:t>
+      </w:r>
+    </w:p>
+    <w:p>
+      <w:pPr>
+        <w:pStyle w:val="Prrafodelista"/>
+        <w:numPr>
+          <w:ilvl w:val="0"/>
+          <w:numId w:val="7"/>
+        </w:numPr>
+      </w:pPr>
+      <w:r>
+        <w:t>Aceptamos los permisos de grabación y de acceso al almacenamiento.</w:t>
+      </w:r>
+    </w:p>
+    <w:p>
+      <w:pPr>
+        <w:pStyle w:val="Prrafodelista"/>
+        <w:numPr>
+          <w:ilvl w:val="0"/>
+          <w:numId w:val="7"/>
+        </w:numPr>
+      </w:pPr>
+      <w:r>
+        <w:t xml:space="preserve">Pulsamos el </w:t>
+      </w:r>
+      <w:proofErr w:type="spellStart"/>
+      <w:r>
+        <w:t>ImageButton</w:t>
+      </w:r>
+      <w:proofErr w:type="spellEnd"/>
+      <w:r>
+        <w:t xml:space="preserve"> “Qué quiero decir”.</w:t>
+      </w:r>
+    </w:p>
+    <w:p>
+      <w:pPr>
+        <w:pStyle w:val="Prrafodelista"/>
+        <w:numPr>
+          <w:ilvl w:val="0"/>
+          <w:numId w:val="7"/>
+        </w:numPr>
+      </w:pPr>
+      <w:r>
+        <w:t xml:space="preserve">Pulsamos el </w:t>
+      </w:r>
+      <w:proofErr w:type="spellStart"/>
+      <w:r>
+        <w:t>ImageButton</w:t>
+      </w:r>
+      <w:proofErr w:type="spellEnd"/>
+      <w:r>
+        <w:t xml:space="preserve"> “Qué me pasa”.</w:t>
+      </w:r>
+    </w:p>
+    <w:p>
+      <w:pPr>
+        <w:pStyle w:val="Prrafodelista"/>
+        <w:numPr>
+          <w:ilvl w:val="0"/>
+          <w:numId w:val="7"/>
+        </w:numPr>
+      </w:pPr>
+      <w:r>
+        <w:t xml:space="preserve">Pulsamos el </w:t>
+      </w:r>
+      <w:proofErr w:type="spellStart"/>
+      <w:r>
+        <w:t>ImageButton</w:t>
+      </w:r>
+      <w:proofErr w:type="spellEnd"/>
+      <w:r>
+        <w:t xml:space="preserve"> “Salir”.</w:t>
+      </w:r>
+    </w:p>
+    <w:p>
+      <w:pPr>
+        <w:pStyle w:val="Prrafodelista"/>
+        <w:numPr>
+          <w:ilvl w:val="0"/>
+          <w:numId w:val="7"/>
+        </w:numPr>
+      </w:pPr>
+      <w:r>
+        <w:t>Comprobamos que estamos en la pantalla de selección de interpretación.</w:t>
+      </w:r>
+    </w:p>
+    <w:p>
+      <w:pPr>
+        <w:pStyle w:val="Ttulo2"/>
+      </w:pPr>
+      <w:proofErr w:type="spellStart"/>
+      <w:r>
+        <w:t>testResAtr</w:t>
+      </w:r>
+      <w:proofErr w:type="spellEnd"/>
+      <w:r>
+        <w:t>:</w:t>
+      </w:r>
+    </w:p>
+    <w:p>
+      <w:pPr>
+        <w:pStyle w:val="Prrafodelista"/>
+        <w:numPr>
+          <w:ilvl w:val="0"/>
+          <w:numId w:val="7"/>
+        </w:numPr>
+      </w:pPr>
+      <w:r>
+        <w:t>Aceptamos los permisos de grabación y de acceso al almacenamiento.</w:t>
+      </w:r>
+    </w:p>
+    <w:p>
+      <w:pPr>
+        <w:pStyle w:val="Prrafodelista"/>
+        <w:numPr>
+          <w:ilvl w:val="0"/>
+          <w:numId w:val="7"/>
+        </w:numPr>
+      </w:pPr>
+      <w:r>
+        <w:t xml:space="preserve">Pulsamos el </w:t>
+      </w:r>
+      <w:proofErr w:type="spellStart"/>
+      <w:r>
+        <w:t>ImageButton</w:t>
+      </w:r>
+      <w:proofErr w:type="spellEnd"/>
+      <w:r>
+        <w:t xml:space="preserve"> “Qué quiero decir”.</w:t>
+      </w:r>
+    </w:p>
+    <w:p>
+      <w:pPr>
+        <w:pStyle w:val="Prrafodelista"/>
+        <w:numPr>
+          <w:ilvl w:val="0"/>
+          <w:numId w:val="7"/>
+        </w:numPr>
+      </w:pPr>
+      <w:r>
+        <w:t xml:space="preserve">Pulsamos el </w:t>
+      </w:r>
+      <w:proofErr w:type="spellStart"/>
+      <w:r>
+        <w:t>ImageButton</w:t>
+      </w:r>
+      <w:proofErr w:type="spellEnd"/>
+      <w:r>
+        <w:t xml:space="preserve"> “Qué me pasa”.</w:t>
+      </w:r>
+    </w:p>
+    <w:p>
+      <w:pPr>
+        <w:pStyle w:val="Prrafodelista"/>
+        <w:numPr>
+          <w:ilvl w:val="0"/>
+          <w:numId w:val="7"/>
+        </w:numPr>
+      </w:pPr>
+      <w:r>
+        <w:t>Pulsamos el botón atrás del móvil.</w:t>
+      </w:r>
+    </w:p>
+    <w:p>
+      <w:pPr>
+        <w:pStyle w:val="Prrafodelista"/>
+        <w:numPr>
+          <w:ilvl w:val="0"/>
+          <w:numId w:val="7"/>
+        </w:numPr>
+      </w:pPr>
+      <w:r>
+        <w:t>Comprobamos que estamos en la pantalla de selección de interpretación.</w:t>
+      </w:r>
+    </w:p>
+    <w:p>
+      <w:pPr>
+        <w:pStyle w:val="Ttulo2"/>
+      </w:pPr>
+      <w:proofErr w:type="spellStart"/>
+      <w:r>
+        <w:t>testGrbSal</w:t>
+      </w:r>
+      <w:proofErr w:type="spellEnd"/>
+      <w:r>
+        <w:t>:</w:t>
+      </w:r>
+    </w:p>
+    <w:p>
+      <w:pPr>
+        <w:pStyle w:val="Prrafodelista"/>
+        <w:numPr>
+          <w:ilvl w:val="0"/>
+          <w:numId w:val="7"/>
+        </w:numPr>
+      </w:pPr>
+      <w:r>
+        <w:t>Aceptamos los permisos de grabación y de acceso al almacenamiento.</w:t>
+      </w:r>
+    </w:p>
+    <w:p>
+      <w:pPr>
+        <w:pStyle w:val="Prrafodelista"/>
+        <w:numPr>
+          <w:ilvl w:val="0"/>
+          <w:numId w:val="7"/>
+        </w:numPr>
+      </w:pPr>
+      <w:r>
+        <w:t xml:space="preserve">Pulsamos el </w:t>
+      </w:r>
+      <w:proofErr w:type="spellStart"/>
+      <w:r>
+        <w:t>ImageButton</w:t>
+      </w:r>
+      <w:proofErr w:type="spellEnd"/>
+      <w:r>
+        <w:t xml:space="preserve"> “Qué quiero decir”.</w:t>
+      </w:r>
+    </w:p>
+    <w:p>
+      <w:pPr>
+        <w:pStyle w:val="Prrafodelista"/>
+        <w:numPr>
+          <w:ilvl w:val="0"/>
+          <w:numId w:val="7"/>
+        </w:numPr>
+      </w:pPr>
+      <w:r>
+        <w:t xml:space="preserve">Pulsamos el </w:t>
+      </w:r>
+      <w:proofErr w:type="spellStart"/>
+      <w:r>
+        <w:t>ImageButton</w:t>
+      </w:r>
+      <w:proofErr w:type="spellEnd"/>
+      <w:r>
+        <w:t xml:space="preserve"> “Qué me pasa”.</w:t>
+      </w:r>
+    </w:p>
+    <w:p>
+      <w:pPr>
+        <w:pStyle w:val="Prrafodelista"/>
+        <w:numPr>
+          <w:ilvl w:val="0"/>
+          <w:numId w:val="7"/>
+        </w:numPr>
+      </w:pPr>
+      <w:r>
+        <w:t xml:space="preserve">Pulsamos el </w:t>
+      </w:r>
+      <w:proofErr w:type="spellStart"/>
+      <w:r>
+        <w:t>ImageButton</w:t>
+      </w:r>
+      <w:proofErr w:type="spellEnd"/>
+      <w:r>
+        <w:t xml:space="preserve"> “Grabar”.</w:t>
+      </w:r>
+    </w:p>
+    <w:p>
+      <w:pPr>
+        <w:pStyle w:val="Prrafodelista"/>
+        <w:numPr>
+          <w:ilvl w:val="0"/>
+          <w:numId w:val="7"/>
+        </w:numPr>
       </w:pPr>
       <w:r>
         <w:lastRenderedPageBreak/>
@@ -2024,40 +2545,19 @@
       </w:r>
       <w:proofErr w:type="spellEnd"/>
       <w:r>
-        <w:t xml:space="preserve"> “</w:t>
-      </w:r>
-      <w:r>
-        <w:t>Responder sí o no</w:t>
-      </w:r>
-      <w:r>
-        <w:t>”.</w:t>
-      </w:r>
-    </w:p>
-    <w:p>
-      <w:pPr>
-        <w:pStyle w:val="Prrafodelista"/>
-        <w:numPr>
-          <w:ilvl w:val="0"/>
-          <w:numId w:val="2"/>
-        </w:numPr>
-        <w:spacing w:line="480" w:lineRule="auto"/>
-      </w:pPr>
-      <w:r>
-        <w:t>Comprobar el texto que hay en la parte superior de la pantalla para comprobar que el paciente seleccionado es el correcto (</w:t>
-      </w:r>
-      <w:proofErr w:type="spellStart"/>
-      <w:r>
-        <w:t>JFrancisco</w:t>
-      </w:r>
-      <w:proofErr w:type="spellEnd"/>
-      <w:r>
-        <w:t>) y que el tipo de interpretación es el correcto (</w:t>
-      </w:r>
-      <w:r>
-        <w:t>Respuesta</w:t>
-      </w:r>
-      <w:r>
-        <w:t>).</w:t>
+        <w:t xml:space="preserve"> “Salir”.</w:t>
+      </w:r>
+    </w:p>
+    <w:p>
+      <w:pPr>
+        <w:pStyle w:val="Prrafodelista"/>
+        <w:numPr>
+          <w:ilvl w:val="0"/>
+          <w:numId w:val="7"/>
+        </w:numPr>
+      </w:pPr>
+      <w:r>
+        <w:t>Comprobamos que estamos en la pantalla de selección de interpretación.</w:t>
       </w:r>
     </w:p>
     <w:p>
@@ -2066,7 +2566,7 @@
       </w:pPr>
       <w:proofErr w:type="spellStart"/>
       <w:r>
-        <w:t>testInteSal</w:t>
+        <w:t>testGrbAtr</w:t>
       </w:r>
       <w:proofErr w:type="spellEnd"/>
       <w:r>
@@ -2122,19 +2622,51 @@
       </w:r>
       <w:proofErr w:type="spellEnd"/>
       <w:r>
-        <w:t xml:space="preserve"> “Salir”.</w:t>
-      </w:r>
-    </w:p>
-    <w:p>
-      <w:pPr>
-        <w:pStyle w:val="Prrafodelista"/>
-        <w:numPr>
-          <w:ilvl w:val="0"/>
-          <w:numId w:val="7"/>
-        </w:numPr>
-      </w:pPr>
-      <w:r>
-        <w:t>Comprobamos que estamos en el menú principal.</w:t>
+        <w:t xml:space="preserve"> “Qué me pasa”.</w:t>
+      </w:r>
+    </w:p>
+    <w:p>
+      <w:pPr>
+        <w:pStyle w:val="Prrafodelista"/>
+        <w:numPr>
+          <w:ilvl w:val="0"/>
+          <w:numId w:val="7"/>
+        </w:numPr>
+      </w:pPr>
+      <w:r>
+        <w:t xml:space="preserve">Pulsamos el </w:t>
+      </w:r>
+      <w:proofErr w:type="spellStart"/>
+      <w:r>
+        <w:t>ImageButton</w:t>
+      </w:r>
+      <w:proofErr w:type="spellEnd"/>
+      <w:r>
+        <w:t xml:space="preserve"> “Grabar”.</w:t>
+      </w:r>
+    </w:p>
+    <w:p>
+      <w:pPr>
+        <w:pStyle w:val="Prrafodelista"/>
+        <w:numPr>
+          <w:ilvl w:val="0"/>
+          <w:numId w:val="7"/>
+        </w:numPr>
+      </w:pPr>
+      <w:r>
+        <w:t>Pulsamos el botón atrás del móvil.</w:t>
+      </w:r>
+    </w:p>
+    <w:p>
+      <w:pPr>
+        <w:pStyle w:val="Prrafodelista"/>
+        <w:numPr>
+          <w:ilvl w:val="0"/>
+          <w:numId w:val="7"/>
+        </w:numPr>
+      </w:pPr>
+      <w:r>
+        <w:t>Comprobamos que estamos en la pantalla de selección de interpretación.</w:t>
       </w:r>
     </w:p>
     <w:p>
@@ -2143,10 +2675,7 @@
       </w:pPr>
       <w:proofErr w:type="spellStart"/>
       <w:r>
-        <w:t>testInte</w:t>
-      </w:r>
-      <w:r>
-        <w:t>Atr</w:t>
+        <w:t>testPacEstRF</w:t>
       </w:r>
       <w:proofErr w:type="spellEnd"/>
       <w:r>
@@ -2174,6 +2703,18 @@
         </w:numPr>
       </w:pPr>
       <w:r>
+        <w:t>Seleccionamos el paciente “Sergio”.</w:t>
+      </w:r>
+    </w:p>
+    <w:p>
+      <w:pPr>
+        <w:pStyle w:val="Prrafodelista"/>
+        <w:numPr>
+          <w:ilvl w:val="0"/>
+          <w:numId w:val="7"/>
+        </w:numPr>
+      </w:pPr>
+      <w:r>
         <w:t xml:space="preserve">Pulsamos el </w:t>
       </w:r>
       <w:proofErr w:type="spellStart"/>
@@ -2194,22 +2735,99 @@
         </w:numPr>
       </w:pPr>
       <w:r>
-        <w:t>Pulsamos el</w:t>
-      </w:r>
-      <w:r>
-        <w:t xml:space="preserve"> botón atrás del móvil.</w:t>
-      </w:r>
-    </w:p>
-    <w:p>
-      <w:pPr>
-        <w:pStyle w:val="Prrafodelista"/>
-        <w:numPr>
-          <w:ilvl w:val="0"/>
-          <w:numId w:val="7"/>
-        </w:numPr>
-      </w:pPr>
-      <w:r>
-        <w:t>Comprobamos que estamos en el menú principal.</w:t>
+        <w:t xml:space="preserve">Pulsamos el </w:t>
+      </w:r>
+      <w:proofErr w:type="spellStart"/>
+      <w:r>
+        <w:t>ImageButton</w:t>
+      </w:r>
+      <w:proofErr w:type="spellEnd"/>
+      <w:r>
+        <w:t xml:space="preserve"> “Qué me pasa”.</w:t>
+      </w:r>
+    </w:p>
+    <w:p>
+      <w:pPr>
+        <w:pStyle w:val="Prrafodelista"/>
+        <w:numPr>
+          <w:ilvl w:val="0"/>
+          <w:numId w:val="7"/>
+        </w:numPr>
+      </w:pPr>
+      <w:r>
+        <w:t xml:space="preserve">Pulsamos el </w:t>
+      </w:r>
+      <w:proofErr w:type="spellStart"/>
+      <w:r>
+        <w:t>ImageButton</w:t>
+      </w:r>
+      <w:proofErr w:type="spellEnd"/>
+      <w:r>
+        <w:t xml:space="preserve"> “Grabar”.</w:t>
+      </w:r>
+    </w:p>
+    <w:p>
+      <w:pPr>
+        <w:pStyle w:val="Prrafodelista"/>
+        <w:numPr>
+          <w:ilvl w:val="0"/>
+          <w:numId w:val="7"/>
+        </w:numPr>
+      </w:pPr>
+      <w:r>
+        <w:t>Esperamos 2 segundos.</w:t>
+      </w:r>
+    </w:p>
+    <w:p>
+      <w:pPr>
+        <w:pStyle w:val="Prrafodelista"/>
+        <w:numPr>
+          <w:ilvl w:val="0"/>
+          <w:numId w:val="7"/>
+        </w:numPr>
+      </w:pPr>
+      <w:r>
+        <w:t xml:space="preserve">Pulsamos el </w:t>
+      </w:r>
+      <w:proofErr w:type="spellStart"/>
+      <w:r>
+        <w:t>ImageButton</w:t>
+      </w:r>
+      <w:proofErr w:type="spellEnd"/>
+      <w:r>
+        <w:t xml:space="preserve"> “Parar”.</w:t>
+      </w:r>
+    </w:p>
+    <w:p>
+      <w:pPr>
+        <w:pStyle w:val="Prrafodelista"/>
+        <w:numPr>
+          <w:ilvl w:val="0"/>
+          <w:numId w:val="7"/>
+        </w:numPr>
+      </w:pPr>
+      <w:r>
+        <w:t xml:space="preserve">Pulsamos el </w:t>
+      </w:r>
+      <w:proofErr w:type="spellStart"/>
+      <w:r>
+        <w:t>ImageButton</w:t>
+      </w:r>
+      <w:proofErr w:type="spellEnd"/>
+      <w:r>
+        <w:t xml:space="preserve"> “Entender”.</w:t>
+      </w:r>
+    </w:p>
+    <w:p>
+      <w:pPr>
+        <w:pStyle w:val="Prrafodelista"/>
+        <w:numPr>
+          <w:ilvl w:val="0"/>
+          <w:numId w:val="7"/>
+        </w:numPr>
+      </w:pPr>
+      <w:r>
+        <w:t>Comprobamos el texto de la parte superior de la pantalla para comprobar si el paciente (Sergio) y el tipo de interpretación (Estado) son los correctos.</w:t>
       </w:r>
     </w:p>
     <w:p>
@@ -2218,13 +2836,7 @@
       </w:pPr>
       <w:proofErr w:type="spellStart"/>
       <w:r>
-        <w:t>test</w:t>
-      </w:r>
-      <w:r>
-        <w:t>Res</w:t>
-      </w:r>
-      <w:r>
-        <w:t>Sal</w:t>
+        <w:t>testPacResRF</w:t>
       </w:r>
       <w:proofErr w:type="spellEnd"/>
       <w:r>
@@ -2252,6 +2864,18 @@
         </w:numPr>
       </w:pPr>
       <w:r>
+        <w:t>Seleccionamos el paciente “Sergio”.</w:t>
+      </w:r>
+    </w:p>
+    <w:p>
+      <w:pPr>
+        <w:pStyle w:val="Prrafodelista"/>
+        <w:numPr>
+          <w:ilvl w:val="0"/>
+          <w:numId w:val="7"/>
+        </w:numPr>
+      </w:pPr>
+      <w:r>
         <w:t xml:space="preserve">Pulsamos el </w:t>
       </w:r>
       <w:proofErr w:type="spellStart"/>
@@ -2280,13 +2904,7 @@
       </w:r>
       <w:proofErr w:type="spellEnd"/>
       <w:r>
-        <w:t xml:space="preserve"> “</w:t>
-      </w:r>
-      <w:r>
-        <w:t>Qué me pasa</w:t>
-      </w:r>
-      <w:r>
-        <w:t>”.</w:t>
+        <w:t xml:space="preserve"> “Responder sí o no”.</w:t>
       </w:r>
     </w:p>
     <w:p>
@@ -2306,22 +2924,71 @@
       </w:r>
       <w:proofErr w:type="spellEnd"/>
       <w:r>
-        <w:t xml:space="preserve"> “Salir”.</w:t>
-      </w:r>
-    </w:p>
-    <w:p>
-      <w:pPr>
-        <w:pStyle w:val="Prrafodelista"/>
-        <w:numPr>
-          <w:ilvl w:val="0"/>
-          <w:numId w:val="7"/>
-        </w:numPr>
-      </w:pPr>
-      <w:r>
-        <w:t xml:space="preserve">Comprobamos que estamos en </w:t>
-      </w:r>
-      <w:r>
-        <w:t>la pantalla de selección de interpretación.</w:t>
+        <w:t xml:space="preserve"> “Grabar”.</w:t>
+      </w:r>
+    </w:p>
+    <w:p>
+      <w:pPr>
+        <w:pStyle w:val="Prrafodelista"/>
+        <w:numPr>
+          <w:ilvl w:val="0"/>
+          <w:numId w:val="7"/>
+        </w:numPr>
+      </w:pPr>
+      <w:r>
+        <w:t>Esperamos 2 segundos.</w:t>
+      </w:r>
+    </w:p>
+    <w:p>
+      <w:pPr>
+        <w:pStyle w:val="Prrafodelista"/>
+        <w:numPr>
+          <w:ilvl w:val="0"/>
+          <w:numId w:val="7"/>
+        </w:numPr>
+      </w:pPr>
+      <w:r>
+        <w:t xml:space="preserve">Pulsamos el </w:t>
+      </w:r>
+      <w:proofErr w:type="spellStart"/>
+      <w:r>
+        <w:t>ImageButton</w:t>
+      </w:r>
+      <w:proofErr w:type="spellEnd"/>
+      <w:r>
+        <w:t xml:space="preserve"> “Parar”.</w:t>
+      </w:r>
+    </w:p>
+    <w:p>
+      <w:pPr>
+        <w:pStyle w:val="Prrafodelista"/>
+        <w:numPr>
+          <w:ilvl w:val="0"/>
+          <w:numId w:val="7"/>
+        </w:numPr>
+      </w:pPr>
+      <w:r>
+        <w:t xml:space="preserve">Pulsamos el </w:t>
+      </w:r>
+      <w:proofErr w:type="spellStart"/>
+      <w:r>
+        <w:t>ImageButton</w:t>
+      </w:r>
+      <w:proofErr w:type="spellEnd"/>
+      <w:r>
+        <w:t xml:space="preserve"> “Entender”.</w:t>
+      </w:r>
+    </w:p>
+    <w:p>
+      <w:pPr>
+        <w:pStyle w:val="Prrafodelista"/>
+        <w:numPr>
+          <w:ilvl w:val="0"/>
+          <w:numId w:val="7"/>
+        </w:numPr>
+      </w:pPr>
+      <w:r>
+        <w:t>Comprobamos el texto de la parte superior de la pantalla para comprobar si el paciente (Sergio) y el tipo de interpretación (Respuesta) son los correctos.</w:t>
       </w:r>
     </w:p>
     <w:p>
@@ -2330,13 +2997,7 @@
       </w:pPr>
       <w:proofErr w:type="spellStart"/>
       <w:r>
-        <w:t>test</w:t>
-      </w:r>
-      <w:r>
-        <w:t>Res</w:t>
-      </w:r>
-      <w:r>
-        <w:t>Atr</w:t>
+        <w:t>testAcepRF</w:t>
       </w:r>
       <w:proofErr w:type="spellEnd"/>
       <w:r>
@@ -2364,6 +3025,18 @@
         </w:numPr>
       </w:pPr>
       <w:r>
+        <w:t>Seleccionamos el paciente “Sergio”.</w:t>
+      </w:r>
+    </w:p>
+    <w:p>
+      <w:pPr>
+        <w:pStyle w:val="Prrafodelista"/>
+        <w:numPr>
+          <w:ilvl w:val="0"/>
+          <w:numId w:val="7"/>
+        </w:numPr>
+      </w:pPr>
+      <w:r>
         <w:t xml:space="preserve">Pulsamos el </w:t>
       </w:r>
       <w:proofErr w:type="spellStart"/>
@@ -2406,110 +3079,12 @@
       <w:r>
         <w:t xml:space="preserve">Pulsamos el </w:t>
       </w:r>
-      <w:r>
-        <w:t>botón atrás del móvil.</w:t>
-      </w:r>
-    </w:p>
-    <w:p>
-      <w:pPr>
-        <w:pStyle w:val="Prrafodelista"/>
-        <w:numPr>
-          <w:ilvl w:val="0"/>
-          <w:numId w:val="7"/>
-        </w:numPr>
-      </w:pPr>
-      <w:r>
-        <w:t>Comprobamos que estamos en la pantalla de selección de interpretación.</w:t>
-      </w:r>
-    </w:p>
-    <w:p>
-      <w:pPr>
-        <w:pStyle w:val="Ttulo2"/>
-      </w:pPr>
-      <w:proofErr w:type="spellStart"/>
-      <w:r>
-        <w:t>test</w:t>
-      </w:r>
-      <w:r>
-        <w:t>Grb</w:t>
-      </w:r>
-      <w:r>
-        <w:t>Sal</w:t>
-      </w:r>
-      <w:proofErr w:type="spellEnd"/>
-      <w:r>
-        <w:t>:</w:t>
-      </w:r>
-    </w:p>
-    <w:p>
-      <w:pPr>
-        <w:pStyle w:val="Prrafodelista"/>
-        <w:numPr>
-          <w:ilvl w:val="0"/>
-          <w:numId w:val="7"/>
-        </w:numPr>
-      </w:pPr>
-      <w:r>
-        <w:t>Aceptamos los permisos de grabación y de acceso al almacenamiento.</w:t>
-      </w:r>
-    </w:p>
-    <w:p>
-      <w:pPr>
-        <w:pStyle w:val="Prrafodelista"/>
-        <w:numPr>
-          <w:ilvl w:val="0"/>
-          <w:numId w:val="7"/>
-        </w:numPr>
-      </w:pPr>
-      <w:r>
-        <w:t xml:space="preserve">Pulsamos el </w:t>
-      </w:r>
       <w:proofErr w:type="spellStart"/>
       <w:r>
         <w:t>ImageButton</w:t>
       </w:r>
       <w:proofErr w:type="spellEnd"/>
       <w:r>
-        <w:t xml:space="preserve"> “Qué quiero decir”.</w:t>
-      </w:r>
-    </w:p>
-    <w:p>
-      <w:pPr>
-        <w:pStyle w:val="Prrafodelista"/>
-        <w:numPr>
-          <w:ilvl w:val="0"/>
-          <w:numId w:val="7"/>
-        </w:numPr>
-      </w:pPr>
-      <w:r>
-        <w:t xml:space="preserve">Pulsamos el </w:t>
-      </w:r>
-      <w:proofErr w:type="spellStart"/>
-      <w:r>
-        <w:t>ImageButton</w:t>
-      </w:r>
-      <w:proofErr w:type="spellEnd"/>
-      <w:r>
-        <w:t xml:space="preserve"> “Qué me pasa”.</w:t>
-      </w:r>
-    </w:p>
-    <w:p>
-      <w:pPr>
-        <w:pStyle w:val="Prrafodelista"/>
-        <w:numPr>
-          <w:ilvl w:val="0"/>
-          <w:numId w:val="7"/>
-        </w:numPr>
-      </w:pPr>
-      <w:r>
-        <w:t xml:space="preserve">Pulsamos el </w:t>
-      </w:r>
-      <w:proofErr w:type="spellStart"/>
-      <w:r>
-        <w:t>ImageButton</w:t>
-      </w:r>
-      <w:proofErr w:type="spellEnd"/>
-      <w:r>
         <w:t xml:space="preserve"> “Grabar”.</w:t>
       </w:r>
     </w:p>
@@ -2522,58 +3097,7 @@
         </w:numPr>
       </w:pPr>
       <w:r>
-        <w:t xml:space="preserve">Pulsamos el </w:t>
-      </w:r>
-      <w:proofErr w:type="spellStart"/>
-      <w:r>
-        <w:t>ImageButton</w:t>
-      </w:r>
-      <w:proofErr w:type="spellEnd"/>
-      <w:r>
-        <w:t xml:space="preserve"> “Salir”.</w:t>
-      </w:r>
-    </w:p>
-    <w:p>
-      <w:pPr>
-        <w:pStyle w:val="Prrafodelista"/>
-        <w:numPr>
-          <w:ilvl w:val="0"/>
-          <w:numId w:val="7"/>
-        </w:numPr>
-      </w:pPr>
-      <w:r>
-        <w:t>Comprobamos que estamos en la pantalla de selección de interpretación.</w:t>
-      </w:r>
-    </w:p>
-    <w:p>
-      <w:pPr>
-        <w:pStyle w:val="Ttulo2"/>
-      </w:pPr>
-      <w:proofErr w:type="spellStart"/>
-      <w:r>
-        <w:t>test</w:t>
-      </w:r>
-      <w:r>
-        <w:t>Grb</w:t>
-      </w:r>
-      <w:r>
-        <w:t>Atr</w:t>
-      </w:r>
-      <w:proofErr w:type="spellEnd"/>
-      <w:r>
-        <w:t>:</w:t>
-      </w:r>
-    </w:p>
-    <w:p>
-      <w:pPr>
-        <w:pStyle w:val="Prrafodelista"/>
-        <w:numPr>
-          <w:ilvl w:val="0"/>
-          <w:numId w:val="7"/>
-        </w:numPr>
-      </w:pPr>
-      <w:r>
-        <w:t>Aceptamos los permisos de grabación y de acceso al almacenamiento.</w:t>
+        <w:t>Esperamos 2 segundos.</w:t>
       </w:r>
     </w:p>
     <w:p>
@@ -2594,11 +3118,294 @@
       </w:r>
       <w:proofErr w:type="spellEnd"/>
       <w:r>
+        <w:t xml:space="preserve"> “Parar”.</w:t>
+      </w:r>
+    </w:p>
+    <w:p>
+      <w:pPr>
+        <w:pStyle w:val="Prrafodelista"/>
+        <w:numPr>
+          <w:ilvl w:val="0"/>
+          <w:numId w:val="7"/>
+        </w:numPr>
+      </w:pPr>
+      <w:r>
+        <w:t xml:space="preserve">Pulsamos el </w:t>
+      </w:r>
+      <w:proofErr w:type="spellStart"/>
+      <w:r>
+        <w:t>ImageButton</w:t>
+      </w:r>
+      <w:proofErr w:type="spellEnd"/>
+      <w:r>
+        <w:t xml:space="preserve"> “Entender”.</w:t>
+      </w:r>
+    </w:p>
+    <w:p>
+      <w:pPr>
+        <w:pStyle w:val="Prrafodelista"/>
+        <w:numPr>
+          <w:ilvl w:val="0"/>
+          <w:numId w:val="7"/>
+        </w:numPr>
+      </w:pPr>
+      <w:r>
+        <w:t xml:space="preserve">Pulsamos el </w:t>
+      </w:r>
+      <w:proofErr w:type="spellStart"/>
+      <w:r>
+        <w:t>ImageButton</w:t>
+      </w:r>
+      <w:proofErr w:type="spellEnd"/>
+      <w:r>
+        <w:t xml:space="preserve"> “Aceptar”.</w:t>
+      </w:r>
+    </w:p>
+    <w:p>
+      <w:pPr>
+        <w:pStyle w:val="Prrafodelista"/>
+        <w:numPr>
+          <w:ilvl w:val="0"/>
+          <w:numId w:val="7"/>
+        </w:numPr>
+      </w:pPr>
+      <w:r>
+        <w:t>Comprobamos que estamos en el menú principal (</w:t>
+      </w:r>
+      <w:proofErr w:type="spellStart"/>
+      <w:r>
+        <w:t>MainActivity</w:t>
+      </w:r>
+      <w:proofErr w:type="spellEnd"/>
+      <w:r>
+        <w:t xml:space="preserve">) comprobando si existe el </w:t>
+      </w:r>
+      <w:proofErr w:type="spellStart"/>
+      <w:r>
+        <w:t>ImageButton</w:t>
+      </w:r>
+      <w:proofErr w:type="spellEnd"/>
+      <w:r>
+        <w:t xml:space="preserve"> “Que quiero decir”.</w:t>
+      </w:r>
+    </w:p>
+    <w:p/>
+    <w:p>
+      <w:pPr>
+        <w:pStyle w:val="Ttulo2"/>
+      </w:pPr>
+      <w:proofErr w:type="spellStart"/>
+      <w:r>
+        <w:rPr>
+          <w:rFonts w:ascii="Times New Roman" w:eastAsia="Times New Roman" w:hAnsi="Times New Roman" w:cs="Times New Roman"/>
+          <w:szCs w:val="24"/>
+          <w:lang w:eastAsia="es-ES"/>
+        </w:rPr>
+        <w:t>testMovInfo</w:t>
+      </w:r>
+      <w:proofErr w:type="spellEnd"/>
+      <w:r>
+        <w:t>:</w:t>
+      </w:r>
+    </w:p>
+    <w:p>
+      <w:pPr>
+        <w:pStyle w:val="Prrafodelista"/>
+        <w:numPr>
+          <w:ilvl w:val="0"/>
+          <w:numId w:val="7"/>
+        </w:numPr>
+      </w:pPr>
+      <w:r>
+        <w:t>Aceptamos los permisos de grabación y de acceso al almacenamiento.</w:t>
+      </w:r>
+    </w:p>
+    <w:p>
+      <w:pPr>
+        <w:pStyle w:val="Prrafodelista"/>
+        <w:numPr>
+          <w:ilvl w:val="0"/>
+          <w:numId w:val="7"/>
+        </w:numPr>
+      </w:pPr>
+      <w:r>
+        <w:t xml:space="preserve">Pulsamos el </w:t>
+      </w:r>
+      <w:proofErr w:type="spellStart"/>
+      <w:r>
+        <w:t>ImageButton</w:t>
+      </w:r>
+      <w:proofErr w:type="spellEnd"/>
+      <w:r>
+        <w:t xml:space="preserve"> </w:t>
+      </w:r>
+      <w:r>
+        <w:t>de Información.</w:t>
+      </w:r>
+    </w:p>
+    <w:p>
+      <w:pPr>
+        <w:pStyle w:val="Prrafodelista"/>
+        <w:numPr>
+          <w:ilvl w:val="0"/>
+          <w:numId w:val="7"/>
+        </w:numPr>
+      </w:pPr>
+      <w:r>
+        <w:t xml:space="preserve">Comprobamos que estamos en la pantalla de </w:t>
+      </w:r>
+      <w:r>
+        <w:t>información del proyecto.</w:t>
+      </w:r>
+    </w:p>
+    <w:p>
+      <w:pPr>
+        <w:pStyle w:val="Prrafodelista"/>
+      </w:pPr>
+    </w:p>
+    <w:p>
+      <w:pPr>
+        <w:pStyle w:val="Prrafodelista"/>
+      </w:pPr>
+    </w:p>
+    <w:p>
+      <w:pPr>
+        <w:pStyle w:val="Prrafodelista"/>
+      </w:pPr>
+    </w:p>
+    <w:p>
+      <w:pPr>
+        <w:pStyle w:val="Ttulo2"/>
+      </w:pPr>
+      <w:proofErr w:type="spellStart"/>
+      <w:r>
+        <w:rPr>
+          <w:rFonts w:ascii="Times New Roman" w:eastAsia="Times New Roman" w:hAnsi="Times New Roman" w:cs="Times New Roman"/>
+          <w:szCs w:val="24"/>
+          <w:lang w:eastAsia="es-ES"/>
+        </w:rPr>
+        <w:t>testInfoAcep</w:t>
+      </w:r>
+      <w:proofErr w:type="spellEnd"/>
+      <w:r>
+        <w:t>:</w:t>
+      </w:r>
+    </w:p>
+    <w:p>
+      <w:pPr>
+        <w:pStyle w:val="Prrafodelista"/>
+        <w:numPr>
+          <w:ilvl w:val="0"/>
+          <w:numId w:val="7"/>
+        </w:numPr>
+      </w:pPr>
+      <w:r>
+        <w:t>Aceptamos los permisos de grabación y de acceso al almacenamiento.</w:t>
+      </w:r>
+    </w:p>
+    <w:p>
+      <w:pPr>
+        <w:pStyle w:val="Prrafodelista"/>
+        <w:numPr>
+          <w:ilvl w:val="0"/>
+          <w:numId w:val="7"/>
+        </w:numPr>
+      </w:pPr>
+      <w:r>
+        <w:t xml:space="preserve">Pulsamos el </w:t>
+      </w:r>
+      <w:proofErr w:type="spellStart"/>
+      <w:r>
+        <w:t>ImageButton</w:t>
+      </w:r>
+      <w:proofErr w:type="spellEnd"/>
+      <w:r>
+        <w:t xml:space="preserve"> de Información.</w:t>
+      </w:r>
+    </w:p>
+    <w:p>
+      <w:pPr>
+        <w:pStyle w:val="Prrafodelista"/>
+        <w:numPr>
+          <w:ilvl w:val="0"/>
+          <w:numId w:val="7"/>
+        </w:numPr>
+      </w:pPr>
+      <w:r>
+        <w:t xml:space="preserve">Pulsamos el </w:t>
+      </w:r>
+      <w:proofErr w:type="spellStart"/>
+      <w:r>
+        <w:t>ImageButton</w:t>
+      </w:r>
+      <w:proofErr w:type="spellEnd"/>
+      <w:r>
+        <w:t xml:space="preserve"> “Aceptar”.</w:t>
+      </w:r>
+    </w:p>
+    <w:p>
+      <w:pPr>
+        <w:pStyle w:val="Prrafodelista"/>
+        <w:numPr>
+          <w:ilvl w:val="0"/>
+          <w:numId w:val="7"/>
+        </w:numPr>
+        <w:spacing w:line="480" w:lineRule="auto"/>
+        <w:jc w:val="both"/>
+      </w:pPr>
+      <w:r>
+        <w:t xml:space="preserve">Comprobamos que estamos en el menú principal mirando al </w:t>
+      </w:r>
+      <w:proofErr w:type="spellStart"/>
+      <w:r>
+        <w:t>ImageButton</w:t>
+      </w:r>
+      <w:proofErr w:type="spellEnd"/>
+      <w:r>
         <w:t xml:space="preserve"> “Qué quiero decir”.</w:t>
       </w:r>
     </w:p>
     <w:p>
       <w:pPr>
+        <w:spacing w:line="480" w:lineRule="auto"/>
+        <w:ind w:left="360"/>
+        <w:jc w:val="both"/>
+      </w:pPr>
+    </w:p>
+    <w:p>
+      <w:pPr>
+        <w:pStyle w:val="Ttulo2"/>
+      </w:pPr>
+      <w:bookmarkStart w:id="0" w:name="_GoBack"/>
+      <w:proofErr w:type="spellStart"/>
+      <w:r>
+        <w:rPr>
+          <w:rFonts w:ascii="Times New Roman" w:eastAsia="Times New Roman" w:hAnsi="Times New Roman" w:cs="Times New Roman"/>
+          <w:szCs w:val="24"/>
+          <w:lang w:eastAsia="es-ES"/>
+        </w:rPr>
+        <w:t>testInfoAtr</w:t>
+      </w:r>
+      <w:bookmarkEnd w:id="0"/>
+      <w:proofErr w:type="spellEnd"/>
+      <w:r>
+        <w:t>:</w:t>
+      </w:r>
+    </w:p>
+    <w:p>
+      <w:pPr>
+        <w:pStyle w:val="Prrafodelista"/>
+        <w:numPr>
+          <w:ilvl w:val="0"/>
+          <w:numId w:val="7"/>
+        </w:numPr>
+      </w:pPr>
+      <w:r>
+        <w:t>Aceptamos los permisos de grabación y de acceso al almacenamiento.</w:t>
+      </w:r>
+    </w:p>
+    <w:p>
+      <w:pPr>
         <w:pStyle w:val="Prrafodelista"/>
         <w:numPr>
           <w:ilvl w:val="0"/>
@@ -2614,19 +3421,33 @@
       </w:r>
       <w:proofErr w:type="spellEnd"/>
       <w:r>
-        <w:t xml:space="preserve"> “Qué me pasa”.</w:t>
-      </w:r>
-    </w:p>
-    <w:p>
-      <w:pPr>
-        <w:pStyle w:val="Prrafodelista"/>
-        <w:numPr>
-          <w:ilvl w:val="0"/>
-          <w:numId w:val="7"/>
-        </w:numPr>
-      </w:pPr>
-      <w:r>
-        <w:t xml:space="preserve">Pulsamos el </w:t>
+        <w:t xml:space="preserve"> de Información.</w:t>
+      </w:r>
+    </w:p>
+    <w:p>
+      <w:pPr>
+        <w:pStyle w:val="Prrafodelista"/>
+        <w:numPr>
+          <w:ilvl w:val="0"/>
+          <w:numId w:val="7"/>
+        </w:numPr>
+      </w:pPr>
+      <w:r>
+        <w:t>Pulsamos el botón atrás del móvil.</w:t>
+      </w:r>
+    </w:p>
+    <w:p>
+      <w:pPr>
+        <w:pStyle w:val="Prrafodelista"/>
+        <w:numPr>
+          <w:ilvl w:val="0"/>
+          <w:numId w:val="7"/>
+        </w:numPr>
+        <w:spacing w:line="480" w:lineRule="auto"/>
+        <w:jc w:val="both"/>
+      </w:pPr>
+      <w:r>
+        <w:t xml:space="preserve">Comprobamos que estamos en el menú principal mirando al </w:t>
       </w:r>
       <w:proofErr w:type="spellStart"/>
       <w:r>
@@ -2634,585 +3455,9 @@
       </w:r>
       <w:proofErr w:type="spellEnd"/>
       <w:r>
-        <w:t xml:space="preserve"> “Grabar”.</w:t>
-      </w:r>
-    </w:p>
-    <w:p>
-      <w:pPr>
-        <w:pStyle w:val="Prrafodelista"/>
-        <w:numPr>
-          <w:ilvl w:val="0"/>
-          <w:numId w:val="7"/>
-        </w:numPr>
-      </w:pPr>
-      <w:r>
-        <w:t>Pulsamos el botón atrás del móvil.</w:t>
-      </w:r>
-    </w:p>
-    <w:p>
-      <w:pPr>
-        <w:pStyle w:val="Prrafodelista"/>
-        <w:numPr>
-          <w:ilvl w:val="0"/>
-          <w:numId w:val="7"/>
-        </w:numPr>
-      </w:pPr>
-      <w:r>
-        <w:t>Comprobamos que estamos en la pantalla de selección de interpretación.</w:t>
-      </w:r>
-    </w:p>
-    <w:p>
-      <w:pPr>
-        <w:pStyle w:val="Ttulo2"/>
-      </w:pPr>
-      <w:proofErr w:type="spellStart"/>
-      <w:r>
-        <w:t>testPacEstRF</w:t>
-      </w:r>
-      <w:proofErr w:type="spellEnd"/>
-      <w:r>
-        <w:t>:</w:t>
-      </w:r>
-    </w:p>
-    <w:p>
-      <w:pPr>
-        <w:pStyle w:val="Prrafodelista"/>
-        <w:numPr>
-          <w:ilvl w:val="0"/>
-          <w:numId w:val="7"/>
-        </w:numPr>
-      </w:pPr>
-      <w:r>
-        <w:t>Aceptamos los permisos de grabación y de acceso al almacenamiento.</w:t>
-      </w:r>
-    </w:p>
-    <w:p>
-      <w:pPr>
-        <w:pStyle w:val="Prrafodelista"/>
-        <w:numPr>
-          <w:ilvl w:val="0"/>
-          <w:numId w:val="7"/>
-        </w:numPr>
-      </w:pPr>
-      <w:r>
-        <w:t>Seleccionamos el paciente “Sergio”.</w:t>
-      </w:r>
-    </w:p>
-    <w:p>
-      <w:pPr>
-        <w:pStyle w:val="Prrafodelista"/>
-        <w:numPr>
-          <w:ilvl w:val="0"/>
-          <w:numId w:val="7"/>
-        </w:numPr>
-      </w:pPr>
-      <w:r>
-        <w:t xml:space="preserve">Pulsamos el </w:t>
-      </w:r>
-      <w:proofErr w:type="spellStart"/>
-      <w:r>
-        <w:t>ImageButton</w:t>
-      </w:r>
-      <w:proofErr w:type="spellEnd"/>
-      <w:r>
         <w:t xml:space="preserve"> “Qué quiero decir”.</w:t>
       </w:r>
     </w:p>
-    <w:p>
-      <w:pPr>
-        <w:pStyle w:val="Prrafodelista"/>
-        <w:numPr>
-          <w:ilvl w:val="0"/>
-          <w:numId w:val="7"/>
-        </w:numPr>
-      </w:pPr>
-      <w:r>
-        <w:t xml:space="preserve">Pulsamos el </w:t>
-      </w:r>
-      <w:proofErr w:type="spellStart"/>
-      <w:r>
-        <w:t>ImageButton</w:t>
-      </w:r>
-      <w:proofErr w:type="spellEnd"/>
-      <w:r>
-        <w:t xml:space="preserve"> “Qué me pasa”.</w:t>
-      </w:r>
-    </w:p>
-    <w:p>
-      <w:pPr>
-        <w:pStyle w:val="Prrafodelista"/>
-        <w:numPr>
-          <w:ilvl w:val="0"/>
-          <w:numId w:val="7"/>
-        </w:numPr>
-      </w:pPr>
-      <w:r>
-        <w:t xml:space="preserve">Pulsamos el </w:t>
-      </w:r>
-      <w:proofErr w:type="spellStart"/>
-      <w:r>
-        <w:t>ImageButton</w:t>
-      </w:r>
-      <w:proofErr w:type="spellEnd"/>
-      <w:r>
-        <w:t xml:space="preserve"> “Grabar”.</w:t>
-      </w:r>
-    </w:p>
-    <w:p>
-      <w:pPr>
-        <w:pStyle w:val="Prrafodelista"/>
-        <w:numPr>
-          <w:ilvl w:val="0"/>
-          <w:numId w:val="7"/>
-        </w:numPr>
-      </w:pPr>
-      <w:r>
-        <w:t>Esperamos 2 segundos.</w:t>
-      </w:r>
-    </w:p>
-    <w:p>
-      <w:pPr>
-        <w:pStyle w:val="Prrafodelista"/>
-        <w:numPr>
-          <w:ilvl w:val="0"/>
-          <w:numId w:val="7"/>
-        </w:numPr>
-      </w:pPr>
-      <w:r>
-        <w:t xml:space="preserve">Pulsamos el </w:t>
-      </w:r>
-      <w:proofErr w:type="spellStart"/>
-      <w:r>
-        <w:t>ImageButton</w:t>
-      </w:r>
-      <w:proofErr w:type="spellEnd"/>
-      <w:r>
-        <w:t xml:space="preserve"> “Parar”.</w:t>
-      </w:r>
-    </w:p>
-    <w:p>
-      <w:pPr>
-        <w:pStyle w:val="Prrafodelista"/>
-        <w:numPr>
-          <w:ilvl w:val="0"/>
-          <w:numId w:val="7"/>
-        </w:numPr>
-      </w:pPr>
-      <w:r>
-        <w:t xml:space="preserve">Pulsamos el </w:t>
-      </w:r>
-      <w:proofErr w:type="spellStart"/>
-      <w:r>
-        <w:t>ImageButton</w:t>
-      </w:r>
-      <w:proofErr w:type="spellEnd"/>
-      <w:r>
-        <w:t xml:space="preserve"> “Entender”.</w:t>
-      </w:r>
-    </w:p>
-    <w:p>
-      <w:pPr>
-        <w:pStyle w:val="Prrafodelista"/>
-        <w:numPr>
-          <w:ilvl w:val="0"/>
-          <w:numId w:val="7"/>
-        </w:numPr>
-      </w:pPr>
-      <w:r>
-        <w:t xml:space="preserve">Comprobamos </w:t>
-      </w:r>
-      <w:r>
-        <w:t>el texto de la parte superior de la pantalla para comprobar si el paciente (Sergio) y el tipo de interpretación (Estado) son los correctos.</w:t>
-      </w:r>
-    </w:p>
-    <w:p>
-      <w:pPr>
-        <w:pStyle w:val="Ttulo2"/>
-      </w:pPr>
-      <w:proofErr w:type="spellStart"/>
-      <w:r>
-        <w:t>testPac</w:t>
-      </w:r>
-      <w:r>
-        <w:t>Res</w:t>
-      </w:r>
-      <w:r>
-        <w:t>RF</w:t>
-      </w:r>
-      <w:proofErr w:type="spellEnd"/>
-      <w:r>
-        <w:t>:</w:t>
-      </w:r>
-    </w:p>
-    <w:p>
-      <w:pPr>
-        <w:pStyle w:val="Prrafodelista"/>
-        <w:numPr>
-          <w:ilvl w:val="0"/>
-          <w:numId w:val="7"/>
-        </w:numPr>
-      </w:pPr>
-      <w:r>
-        <w:t>Aceptamos los permisos de grabación y de acceso al almacenamiento.</w:t>
-      </w:r>
-    </w:p>
-    <w:p>
-      <w:pPr>
-        <w:pStyle w:val="Prrafodelista"/>
-        <w:numPr>
-          <w:ilvl w:val="0"/>
-          <w:numId w:val="7"/>
-        </w:numPr>
-      </w:pPr>
-      <w:r>
-        <w:t>Seleccionamos el paciente “Sergio”.</w:t>
-      </w:r>
-    </w:p>
-    <w:p>
-      <w:pPr>
-        <w:pStyle w:val="Prrafodelista"/>
-        <w:numPr>
-          <w:ilvl w:val="0"/>
-          <w:numId w:val="7"/>
-        </w:numPr>
-      </w:pPr>
-      <w:r>
-        <w:t xml:space="preserve">Pulsamos el </w:t>
-      </w:r>
-      <w:proofErr w:type="spellStart"/>
-      <w:r>
-        <w:t>ImageButton</w:t>
-      </w:r>
-      <w:proofErr w:type="spellEnd"/>
-      <w:r>
-        <w:t xml:space="preserve"> “Qué quiero decir”.</w:t>
-      </w:r>
-    </w:p>
-    <w:p>
-      <w:pPr>
-        <w:pStyle w:val="Prrafodelista"/>
-        <w:numPr>
-          <w:ilvl w:val="0"/>
-          <w:numId w:val="7"/>
-        </w:numPr>
-      </w:pPr>
-      <w:r>
-        <w:t xml:space="preserve">Pulsamos el </w:t>
-      </w:r>
-      <w:proofErr w:type="spellStart"/>
-      <w:r>
-        <w:t>ImageButton</w:t>
-      </w:r>
-      <w:proofErr w:type="spellEnd"/>
-      <w:r>
-        <w:t xml:space="preserve"> “</w:t>
-      </w:r>
-      <w:r>
-        <w:t>Responder sí o no</w:t>
-      </w:r>
-      <w:r>
-        <w:t>”.</w:t>
-      </w:r>
-    </w:p>
-    <w:p>
-      <w:pPr>
-        <w:pStyle w:val="Prrafodelista"/>
-        <w:numPr>
-          <w:ilvl w:val="0"/>
-          <w:numId w:val="7"/>
-        </w:numPr>
-      </w:pPr>
-      <w:r>
-        <w:t xml:space="preserve">Pulsamos el </w:t>
-      </w:r>
-      <w:proofErr w:type="spellStart"/>
-      <w:r>
-        <w:t>ImageButton</w:t>
-      </w:r>
-      <w:proofErr w:type="spellEnd"/>
-      <w:r>
-        <w:t xml:space="preserve"> “Grabar”.</w:t>
-      </w:r>
-    </w:p>
-    <w:p>
-      <w:pPr>
-        <w:pStyle w:val="Prrafodelista"/>
-        <w:numPr>
-          <w:ilvl w:val="0"/>
-          <w:numId w:val="7"/>
-        </w:numPr>
-      </w:pPr>
-      <w:r>
-        <w:t>Esperamos 2 segundos.</w:t>
-      </w:r>
-    </w:p>
-    <w:p>
-      <w:pPr>
-        <w:pStyle w:val="Prrafodelista"/>
-        <w:numPr>
-          <w:ilvl w:val="0"/>
-          <w:numId w:val="7"/>
-        </w:numPr>
-      </w:pPr>
-      <w:r>
-        <w:t xml:space="preserve">Pulsamos el </w:t>
-      </w:r>
-      <w:proofErr w:type="spellStart"/>
-      <w:r>
-        <w:t>ImageButton</w:t>
-      </w:r>
-      <w:proofErr w:type="spellEnd"/>
-      <w:r>
-        <w:t xml:space="preserve"> “Parar”.</w:t>
-      </w:r>
-    </w:p>
-    <w:p>
-      <w:pPr>
-        <w:pStyle w:val="Prrafodelista"/>
-        <w:numPr>
-          <w:ilvl w:val="0"/>
-          <w:numId w:val="7"/>
-        </w:numPr>
-      </w:pPr>
-      <w:r>
-        <w:t xml:space="preserve">Pulsamos el </w:t>
-      </w:r>
-      <w:proofErr w:type="spellStart"/>
-      <w:r>
-        <w:t>ImageButton</w:t>
-      </w:r>
-      <w:proofErr w:type="spellEnd"/>
-      <w:r>
-        <w:t xml:space="preserve"> “Entender”.</w:t>
-      </w:r>
-    </w:p>
-    <w:p>
-      <w:pPr>
-        <w:pStyle w:val="Prrafodelista"/>
-        <w:numPr>
-          <w:ilvl w:val="0"/>
-          <w:numId w:val="7"/>
-        </w:numPr>
-      </w:pPr>
-      <w:r>
-        <w:t>Comprobamos el texto de la parte superior de la pantalla para comprobar si el paciente (Sergio) y el tipo de interpretación (</w:t>
-      </w:r>
-      <w:r>
-        <w:t>Respuesta</w:t>
-      </w:r>
-      <w:r>
-        <w:t>) son los correctos.</w:t>
-      </w:r>
-    </w:p>
-    <w:p>
-      <w:pPr>
-        <w:pStyle w:val="Ttulo2"/>
-      </w:pPr>
-      <w:proofErr w:type="spellStart"/>
-      <w:r>
-        <w:t>test</w:t>
-      </w:r>
-      <w:r>
-        <w:t>AcepRF</w:t>
-      </w:r>
-      <w:proofErr w:type="spellEnd"/>
-      <w:r>
-        <w:t>:</w:t>
-      </w:r>
-    </w:p>
-    <w:p>
-      <w:pPr>
-        <w:pStyle w:val="Prrafodelista"/>
-        <w:numPr>
-          <w:ilvl w:val="0"/>
-          <w:numId w:val="7"/>
-        </w:numPr>
-      </w:pPr>
-      <w:r>
-        <w:t>Aceptamos los permisos de grabación y de acceso al almacenamiento.</w:t>
-      </w:r>
-    </w:p>
-    <w:p>
-      <w:pPr>
-        <w:pStyle w:val="Prrafodelista"/>
-        <w:numPr>
-          <w:ilvl w:val="0"/>
-          <w:numId w:val="7"/>
-        </w:numPr>
-      </w:pPr>
-      <w:r>
-        <w:t>Seleccionamos el paciente “Sergio”.</w:t>
-      </w:r>
-    </w:p>
-    <w:p>
-      <w:pPr>
-        <w:pStyle w:val="Prrafodelista"/>
-        <w:numPr>
-          <w:ilvl w:val="0"/>
-          <w:numId w:val="7"/>
-        </w:numPr>
-      </w:pPr>
-      <w:r>
-        <w:t xml:space="preserve">Pulsamos el </w:t>
-      </w:r>
-      <w:proofErr w:type="spellStart"/>
-      <w:r>
-        <w:t>ImageButton</w:t>
-      </w:r>
-      <w:proofErr w:type="spellEnd"/>
-      <w:r>
-        <w:t xml:space="preserve"> “Qué quiero decir”.</w:t>
-      </w:r>
-    </w:p>
-    <w:p>
-      <w:pPr>
-        <w:pStyle w:val="Prrafodelista"/>
-        <w:numPr>
-          <w:ilvl w:val="0"/>
-          <w:numId w:val="7"/>
-        </w:numPr>
-      </w:pPr>
-      <w:r>
-        <w:t xml:space="preserve">Pulsamos el </w:t>
-      </w:r>
-      <w:proofErr w:type="spellStart"/>
-      <w:r>
-        <w:t>ImageButton</w:t>
-      </w:r>
-      <w:proofErr w:type="spellEnd"/>
-      <w:r>
-        <w:t xml:space="preserve"> “</w:t>
-      </w:r>
-      <w:r>
-        <w:t>Qué me pasa</w:t>
-      </w:r>
-      <w:bookmarkStart w:id="0" w:name="_GoBack"/>
-      <w:bookmarkEnd w:id="0"/>
-      <w:r>
-        <w:t>”.</w:t>
-      </w:r>
-    </w:p>
-    <w:p>
-      <w:pPr>
-        <w:pStyle w:val="Prrafodelista"/>
-        <w:numPr>
-          <w:ilvl w:val="0"/>
-          <w:numId w:val="7"/>
-        </w:numPr>
-      </w:pPr>
-      <w:r>
-        <w:t xml:space="preserve">Pulsamos el </w:t>
-      </w:r>
-      <w:proofErr w:type="spellStart"/>
-      <w:r>
-        <w:t>ImageButton</w:t>
-      </w:r>
-      <w:proofErr w:type="spellEnd"/>
-      <w:r>
-        <w:t xml:space="preserve"> “Grabar”.</w:t>
-      </w:r>
-    </w:p>
-    <w:p>
-      <w:pPr>
-        <w:pStyle w:val="Prrafodelista"/>
-        <w:numPr>
-          <w:ilvl w:val="0"/>
-          <w:numId w:val="7"/>
-        </w:numPr>
-      </w:pPr>
-      <w:r>
-        <w:t>Esperamos 2 segundos.</w:t>
-      </w:r>
-    </w:p>
-    <w:p>
-      <w:pPr>
-        <w:pStyle w:val="Prrafodelista"/>
-        <w:numPr>
-          <w:ilvl w:val="0"/>
-          <w:numId w:val="7"/>
-        </w:numPr>
-      </w:pPr>
-      <w:r>
-        <w:t xml:space="preserve">Pulsamos el </w:t>
-      </w:r>
-      <w:proofErr w:type="spellStart"/>
-      <w:r>
-        <w:t>ImageButton</w:t>
-      </w:r>
-      <w:proofErr w:type="spellEnd"/>
-      <w:r>
-        <w:t xml:space="preserve"> “Parar”.</w:t>
-      </w:r>
-    </w:p>
-    <w:p>
-      <w:pPr>
-        <w:pStyle w:val="Prrafodelista"/>
-        <w:numPr>
-          <w:ilvl w:val="0"/>
-          <w:numId w:val="7"/>
-        </w:numPr>
-      </w:pPr>
-      <w:r>
-        <w:t xml:space="preserve">Pulsamos el </w:t>
-      </w:r>
-      <w:proofErr w:type="spellStart"/>
-      <w:r>
-        <w:t>ImageButton</w:t>
-      </w:r>
-      <w:proofErr w:type="spellEnd"/>
-      <w:r>
-        <w:t xml:space="preserve"> “Entender”.</w:t>
-      </w:r>
-    </w:p>
-    <w:p>
-      <w:pPr>
-        <w:pStyle w:val="Prrafodelista"/>
-        <w:numPr>
-          <w:ilvl w:val="0"/>
-          <w:numId w:val="7"/>
-        </w:numPr>
-      </w:pPr>
-      <w:r>
-        <w:t xml:space="preserve">Pulsamos el </w:t>
-      </w:r>
-      <w:proofErr w:type="spellStart"/>
-      <w:r>
-        <w:t>ImageButton</w:t>
-      </w:r>
-      <w:proofErr w:type="spellEnd"/>
-      <w:r>
-        <w:t xml:space="preserve"> “Aceptar”.</w:t>
-      </w:r>
-    </w:p>
-    <w:p>
-      <w:pPr>
-        <w:pStyle w:val="Prrafodelista"/>
-        <w:numPr>
-          <w:ilvl w:val="0"/>
-          <w:numId w:val="7"/>
-        </w:numPr>
-      </w:pPr>
-      <w:r>
-        <w:t>Comprobamos que estamos en el menú principal (</w:t>
-      </w:r>
-      <w:proofErr w:type="spellStart"/>
-      <w:r>
-        <w:t>MainActivity</w:t>
-      </w:r>
-      <w:proofErr w:type="spellEnd"/>
-      <w:r>
-        <w:t xml:space="preserve">) comprobando si existe el </w:t>
-      </w:r>
-      <w:proofErr w:type="spellStart"/>
-      <w:r>
-        <w:t>ImageButton</w:t>
-      </w:r>
-      <w:proofErr w:type="spellEnd"/>
-      <w:r>
-        <w:t xml:space="preserve"> “Que quiero decir”.</w:t>
-      </w:r>
-    </w:p>
-    <w:p/>
     <w:p>
       <w:pPr>
         <w:spacing w:line="480" w:lineRule="auto"/>

</xml_diff>

<commit_message>
Test integración y correción de bugs
Test integración #147  y correción de bugs descubiertos al probar con nuevos dispositivos #150 #149  #148
</commit_message>
<xml_diff>
--- a/doc/Diseño/AplicaciónFinal/Pruebas/Integración/Integración.docx
+++ b/doc/Diseño/AplicaciónFinal/Pruebas/Integración/Integración.docx
@@ -1384,6 +1384,13 @@
     </w:tbl>
     <w:p/>
     <w:p>
+      <w:r>
+        <w:t>PRECONCION DE ESTAR CONECTADO AL SERVIDOR</w:t>
+      </w:r>
+      <w:bookmarkStart w:id="0" w:name="_GoBack"/>
+      <w:bookmarkEnd w:id="0"/>
+    </w:p>
+    <w:p>
       <w:pPr>
         <w:spacing w:line="480" w:lineRule="auto"/>
       </w:pPr>
@@ -1635,6 +1642,7 @@
         <w:jc w:val="both"/>
       </w:pPr>
       <w:r>
+        <w:lastRenderedPageBreak/>
         <w:t xml:space="preserve">Comprobamos que el </w:t>
       </w:r>
       <w:proofErr w:type="spellStart"/>
@@ -1678,7 +1686,6 @@
         <w:rPr>
           <w:rStyle w:val="Ttulo2Car"/>
         </w:rPr>
-        <w:lastRenderedPageBreak/>
         <w:t>testSalOpc</w:t>
       </w:r>
       <w:proofErr w:type="spellEnd"/>
@@ -2024,7 +2031,446 @@
         <w:spacing w:line="480" w:lineRule="auto"/>
       </w:pPr>
       <w:r>
+        <w:t>Aceptamos los permisos de grabación y de acceso al almacenamiento.</w:t>
+      </w:r>
+    </w:p>
+    <w:p>
+      <w:pPr>
+        <w:pStyle w:val="Prrafodelista"/>
+        <w:numPr>
+          <w:ilvl w:val="0"/>
+          <w:numId w:val="2"/>
+        </w:numPr>
+        <w:spacing w:line="480" w:lineRule="auto"/>
+      </w:pPr>
+      <w:r>
+        <w:t>Seleccionamos el paciente “César”.</w:t>
+      </w:r>
+    </w:p>
+    <w:p>
+      <w:pPr>
+        <w:pStyle w:val="Prrafodelista"/>
+        <w:numPr>
+          <w:ilvl w:val="0"/>
+          <w:numId w:val="2"/>
+        </w:numPr>
+        <w:spacing w:line="480" w:lineRule="auto"/>
+      </w:pPr>
+      <w:r>
+        <w:t xml:space="preserve">Pulsamos el </w:t>
+      </w:r>
+      <w:proofErr w:type="spellStart"/>
+      <w:r>
+        <w:t>ImageButton</w:t>
+      </w:r>
+      <w:proofErr w:type="spellEnd"/>
+      <w:r>
+        <w:t xml:space="preserve"> “Qué quiero decir”.</w:t>
+      </w:r>
+    </w:p>
+    <w:p>
+      <w:pPr>
+        <w:pStyle w:val="Prrafodelista"/>
+        <w:numPr>
+          <w:ilvl w:val="0"/>
+          <w:numId w:val="2"/>
+        </w:numPr>
+        <w:spacing w:line="480" w:lineRule="auto"/>
+      </w:pPr>
+      <w:r>
+        <w:t xml:space="preserve">Pulsamos el </w:t>
+      </w:r>
+      <w:proofErr w:type="spellStart"/>
+      <w:r>
+        <w:t>ImageButton</w:t>
+      </w:r>
+      <w:proofErr w:type="spellEnd"/>
+      <w:r>
+        <w:t xml:space="preserve"> “</w:t>
+      </w:r>
+      <w:r>
+        <w:t>Responder sí o no</w:t>
+      </w:r>
+      <w:r>
+        <w:t>”.</w:t>
+      </w:r>
+    </w:p>
+    <w:p>
+      <w:pPr>
+        <w:pStyle w:val="Prrafodelista"/>
+        <w:numPr>
+          <w:ilvl w:val="0"/>
+          <w:numId w:val="2"/>
+        </w:numPr>
+        <w:spacing w:line="480" w:lineRule="auto"/>
+      </w:pPr>
+      <w:r>
+        <w:t>Comprobar el texto que hay en la parte superior de la pantalla para comprobar que el paciente seleccionado es el correcto (</w:t>
+      </w:r>
+      <w:proofErr w:type="spellStart"/>
+      <w:r>
+        <w:t>JFrancisco</w:t>
+      </w:r>
+      <w:proofErr w:type="spellEnd"/>
+      <w:r>
+        <w:t>) y que el tipo de interpretación es el correcto (Respuesta).</w:t>
+      </w:r>
+    </w:p>
+    <w:p>
+      <w:pPr>
+        <w:pStyle w:val="Ttulo2"/>
+      </w:pPr>
+      <w:proofErr w:type="spellStart"/>
+      <w:r>
+        <w:t>testInteSal</w:t>
+      </w:r>
+      <w:proofErr w:type="spellEnd"/>
+      <w:r>
+        <w:t>:</w:t>
+      </w:r>
+    </w:p>
+    <w:p>
+      <w:pPr>
+        <w:pStyle w:val="Prrafodelista"/>
+        <w:numPr>
+          <w:ilvl w:val="0"/>
+          <w:numId w:val="7"/>
+        </w:numPr>
+      </w:pPr>
+      <w:r>
+        <w:t>Aceptamos los permisos de grabación y de acceso al almacenamiento.</w:t>
+      </w:r>
+    </w:p>
+    <w:p>
+      <w:pPr>
+        <w:pStyle w:val="Prrafodelista"/>
+        <w:numPr>
+          <w:ilvl w:val="0"/>
+          <w:numId w:val="7"/>
+        </w:numPr>
+      </w:pPr>
+      <w:r>
+        <w:t xml:space="preserve">Pulsamos el </w:t>
+      </w:r>
+      <w:proofErr w:type="spellStart"/>
+      <w:r>
+        <w:t>ImageButton</w:t>
+      </w:r>
+      <w:proofErr w:type="spellEnd"/>
+      <w:r>
+        <w:t xml:space="preserve"> “Qué quiero decir”.</w:t>
+      </w:r>
+    </w:p>
+    <w:p>
+      <w:pPr>
+        <w:pStyle w:val="Prrafodelista"/>
+        <w:numPr>
+          <w:ilvl w:val="0"/>
+          <w:numId w:val="7"/>
+        </w:numPr>
+      </w:pPr>
+      <w:r>
+        <w:t xml:space="preserve">Pulsamos el </w:t>
+      </w:r>
+      <w:proofErr w:type="spellStart"/>
+      <w:r>
+        <w:t>ImageButton</w:t>
+      </w:r>
+      <w:proofErr w:type="spellEnd"/>
+      <w:r>
+        <w:t xml:space="preserve"> “Salir”.</w:t>
+      </w:r>
+    </w:p>
+    <w:p>
+      <w:pPr>
+        <w:pStyle w:val="Prrafodelista"/>
+        <w:numPr>
+          <w:ilvl w:val="0"/>
+          <w:numId w:val="7"/>
+        </w:numPr>
+      </w:pPr>
+      <w:r>
+        <w:t>Comprobamos que estamos en el menú principal.</w:t>
+      </w:r>
+    </w:p>
+    <w:p>
+      <w:pPr>
+        <w:pStyle w:val="Ttulo2"/>
+      </w:pPr>
+      <w:proofErr w:type="spellStart"/>
+      <w:r>
+        <w:t>testInteAtr</w:t>
+      </w:r>
+      <w:proofErr w:type="spellEnd"/>
+      <w:r>
+        <w:t>:</w:t>
+      </w:r>
+    </w:p>
+    <w:p>
+      <w:pPr>
+        <w:pStyle w:val="Prrafodelista"/>
+        <w:numPr>
+          <w:ilvl w:val="0"/>
+          <w:numId w:val="7"/>
+        </w:numPr>
+      </w:pPr>
+      <w:r>
+        <w:t>Aceptamos los permisos de grabación y de acceso al almacenamiento.</w:t>
+      </w:r>
+    </w:p>
+    <w:p>
+      <w:pPr>
+        <w:pStyle w:val="Prrafodelista"/>
+        <w:numPr>
+          <w:ilvl w:val="0"/>
+          <w:numId w:val="7"/>
+        </w:numPr>
+      </w:pPr>
+      <w:r>
+        <w:t xml:space="preserve">Pulsamos el </w:t>
+      </w:r>
+      <w:proofErr w:type="spellStart"/>
+      <w:r>
+        <w:t>ImageButton</w:t>
+      </w:r>
+      <w:proofErr w:type="spellEnd"/>
+      <w:r>
+        <w:t xml:space="preserve"> “Qué quiero decir”.</w:t>
+      </w:r>
+    </w:p>
+    <w:p>
+      <w:pPr>
+        <w:pStyle w:val="Prrafodelista"/>
+        <w:numPr>
+          <w:ilvl w:val="0"/>
+          <w:numId w:val="7"/>
+        </w:numPr>
+      </w:pPr>
+      <w:r>
+        <w:t>Pulsamos el botón atrás del móvil.</w:t>
+      </w:r>
+    </w:p>
+    <w:p>
+      <w:pPr>
+        <w:pStyle w:val="Prrafodelista"/>
+        <w:numPr>
+          <w:ilvl w:val="0"/>
+          <w:numId w:val="7"/>
+        </w:numPr>
+      </w:pPr>
+      <w:r>
+        <w:t>Comprobamos que estamos en el menú principal.</w:t>
+      </w:r>
+    </w:p>
+    <w:p>
+      <w:pPr>
+        <w:pStyle w:val="Ttulo2"/>
+      </w:pPr>
+      <w:proofErr w:type="spellStart"/>
+      <w:r>
+        <w:t>testResSal</w:t>
+      </w:r>
+      <w:proofErr w:type="spellEnd"/>
+      <w:r>
+        <w:t>:</w:t>
+      </w:r>
+    </w:p>
+    <w:p>
+      <w:pPr>
+        <w:pStyle w:val="Prrafodelista"/>
+        <w:numPr>
+          <w:ilvl w:val="0"/>
+          <w:numId w:val="7"/>
+        </w:numPr>
+      </w:pPr>
+      <w:r>
+        <w:t>Aceptamos los permisos de grabación y de acceso al almacenamiento.</w:t>
+      </w:r>
+    </w:p>
+    <w:p>
+      <w:pPr>
+        <w:pStyle w:val="Prrafodelista"/>
+        <w:numPr>
+          <w:ilvl w:val="0"/>
+          <w:numId w:val="7"/>
+        </w:numPr>
+      </w:pPr>
+      <w:r>
+        <w:t xml:space="preserve">Pulsamos el </w:t>
+      </w:r>
+      <w:proofErr w:type="spellStart"/>
+      <w:r>
+        <w:t>ImageButton</w:t>
+      </w:r>
+      <w:proofErr w:type="spellEnd"/>
+      <w:r>
+        <w:t xml:space="preserve"> “Qué quiero decir”.</w:t>
+      </w:r>
+    </w:p>
+    <w:p>
+      <w:pPr>
+        <w:pStyle w:val="Prrafodelista"/>
+        <w:numPr>
+          <w:ilvl w:val="0"/>
+          <w:numId w:val="7"/>
+        </w:numPr>
+      </w:pPr>
+      <w:r>
+        <w:t xml:space="preserve">Pulsamos el </w:t>
+      </w:r>
+      <w:proofErr w:type="spellStart"/>
+      <w:r>
+        <w:t>ImageButton</w:t>
+      </w:r>
+      <w:proofErr w:type="spellEnd"/>
+      <w:r>
+        <w:t xml:space="preserve"> “Qué me pasa”.</w:t>
+      </w:r>
+    </w:p>
+    <w:p>
+      <w:pPr>
+        <w:pStyle w:val="Prrafodelista"/>
+        <w:numPr>
+          <w:ilvl w:val="0"/>
+          <w:numId w:val="7"/>
+        </w:numPr>
+      </w:pPr>
+      <w:r>
+        <w:t xml:space="preserve">Pulsamos el </w:t>
+      </w:r>
+      <w:proofErr w:type="spellStart"/>
+      <w:r>
+        <w:t>ImageButton</w:t>
+      </w:r>
+      <w:proofErr w:type="spellEnd"/>
+      <w:r>
+        <w:t xml:space="preserve"> “Salir”.</w:t>
+      </w:r>
+    </w:p>
+    <w:p>
+      <w:pPr>
+        <w:pStyle w:val="Prrafodelista"/>
+        <w:numPr>
+          <w:ilvl w:val="0"/>
+          <w:numId w:val="7"/>
+        </w:numPr>
+      </w:pPr>
+      <w:r>
+        <w:t>Comprobamos que estamos en la pantalla de selección de interpretación.</w:t>
+      </w:r>
+    </w:p>
+    <w:p>
+      <w:pPr>
+        <w:pStyle w:val="Ttulo2"/>
+      </w:pPr>
+      <w:proofErr w:type="spellStart"/>
+      <w:r>
+        <w:t>testResAtr</w:t>
+      </w:r>
+      <w:proofErr w:type="spellEnd"/>
+      <w:r>
+        <w:t>:</w:t>
+      </w:r>
+    </w:p>
+    <w:p>
+      <w:pPr>
+        <w:pStyle w:val="Prrafodelista"/>
+        <w:numPr>
+          <w:ilvl w:val="0"/>
+          <w:numId w:val="7"/>
+        </w:numPr>
+      </w:pPr>
+      <w:r>
+        <w:t>Aceptamos los permisos de grabación y de acceso al almacenamiento.</w:t>
+      </w:r>
+    </w:p>
+    <w:p>
+      <w:pPr>
+        <w:pStyle w:val="Prrafodelista"/>
+        <w:numPr>
+          <w:ilvl w:val="0"/>
+          <w:numId w:val="7"/>
+        </w:numPr>
+      </w:pPr>
+      <w:r>
+        <w:t xml:space="preserve">Pulsamos el </w:t>
+      </w:r>
+      <w:proofErr w:type="spellStart"/>
+      <w:r>
+        <w:t>ImageButton</w:t>
+      </w:r>
+      <w:proofErr w:type="spellEnd"/>
+      <w:r>
+        <w:t xml:space="preserve"> “Qué quiero decir”.</w:t>
+      </w:r>
+    </w:p>
+    <w:p>
+      <w:pPr>
+        <w:pStyle w:val="Prrafodelista"/>
+        <w:numPr>
+          <w:ilvl w:val="0"/>
+          <w:numId w:val="7"/>
+        </w:numPr>
+      </w:pPr>
+      <w:r>
+        <w:t xml:space="preserve">Pulsamos el </w:t>
+      </w:r>
+      <w:proofErr w:type="spellStart"/>
+      <w:r>
+        <w:t>ImageButton</w:t>
+      </w:r>
+      <w:proofErr w:type="spellEnd"/>
+      <w:r>
+        <w:t xml:space="preserve"> “Qué me pasa”.</w:t>
+      </w:r>
+    </w:p>
+    <w:p>
+      <w:pPr>
+        <w:pStyle w:val="Prrafodelista"/>
+        <w:numPr>
+          <w:ilvl w:val="0"/>
+          <w:numId w:val="7"/>
+        </w:numPr>
+      </w:pPr>
+      <w:r>
+        <w:t>Pulsamos el botón atrás del móvil.</w:t>
+      </w:r>
+    </w:p>
+    <w:p>
+      <w:pPr>
+        <w:pStyle w:val="Prrafodelista"/>
+        <w:numPr>
+          <w:ilvl w:val="0"/>
+          <w:numId w:val="7"/>
+        </w:numPr>
+      </w:pPr>
+      <w:r>
+        <w:t>Comprobamos que estamos en la pantalla de selección de interpretación.</w:t>
+      </w:r>
+    </w:p>
+    <w:p>
+      <w:pPr>
+        <w:pStyle w:val="Ttulo2"/>
+      </w:pPr>
+      <w:proofErr w:type="spellStart"/>
+      <w:r>
         <w:lastRenderedPageBreak/>
+        <w:t>testGrbSal</w:t>
+      </w:r>
+      <w:proofErr w:type="spellEnd"/>
+      <w:r>
+        <w:t>:</w:t>
+      </w:r>
+    </w:p>
+    <w:p>
+      <w:pPr>
+        <w:pStyle w:val="Prrafodelista"/>
+        <w:numPr>
+          <w:ilvl w:val="0"/>
+          <w:numId w:val="7"/>
+        </w:numPr>
+      </w:pPr>
+      <w:r>
         <w:t>Aceptamos los permisos de grabación y de acceso al almacenamiento.</w:t>
       </w:r>
     </w:p>
@@ -2033,22 +2479,8 @@
         <w:pStyle w:val="Prrafodelista"/>
         <w:numPr>
           <w:ilvl w:val="0"/>
-          <w:numId w:val="2"/>
-        </w:numPr>
-        <w:spacing w:line="480" w:lineRule="auto"/>
-      </w:pPr>
-      <w:r>
-        <w:t>Seleccionamos el paciente “César”.</w:t>
-      </w:r>
-    </w:p>
-    <w:p>
-      <w:pPr>
-        <w:pStyle w:val="Prrafodelista"/>
-        <w:numPr>
-          <w:ilvl w:val="0"/>
-          <w:numId w:val="2"/>
-        </w:numPr>
-        <w:spacing w:line="480" w:lineRule="auto"/>
+          <w:numId w:val="7"/>
+        </w:numPr>
       </w:pPr>
       <w:r>
         <w:t xml:space="preserve">Pulsamos el </w:t>
@@ -2067,9 +2499,8 @@
         <w:pStyle w:val="Prrafodelista"/>
         <w:numPr>
           <w:ilvl w:val="0"/>
-          <w:numId w:val="2"/>
-        </w:numPr>
-        <w:spacing w:line="480" w:lineRule="auto"/>
+          <w:numId w:val="7"/>
+        </w:numPr>
       </w:pPr>
       <w:r>
         <w:t xml:space="preserve">Pulsamos el </w:t>
@@ -2080,34 +2511,59 @@
       </w:r>
       <w:proofErr w:type="spellEnd"/>
       <w:r>
-        <w:t xml:space="preserve"> “</w:t>
-      </w:r>
-      <w:r>
-        <w:t>Responder sí o no</w:t>
-      </w:r>
-      <w:r>
-        <w:t>”.</w:t>
-      </w:r>
-    </w:p>
-    <w:p>
-      <w:pPr>
-        <w:pStyle w:val="Prrafodelista"/>
-        <w:numPr>
-          <w:ilvl w:val="0"/>
-          <w:numId w:val="2"/>
-        </w:numPr>
-        <w:spacing w:line="480" w:lineRule="auto"/>
-      </w:pPr>
-      <w:r>
-        <w:t>Comprobar el texto que hay en la parte superior de la pantalla para comprobar que el paciente seleccionado es el correcto (</w:t>
-      </w:r>
-      <w:proofErr w:type="spellStart"/>
-      <w:r>
-        <w:t>JFrancisco</w:t>
-      </w:r>
-      <w:proofErr w:type="spellEnd"/>
-      <w:r>
-        <w:t>) y que el tipo de interpretación es el correcto (Respuesta).</w:t>
+        <w:t xml:space="preserve"> “Qué me pasa”.</w:t>
+      </w:r>
+    </w:p>
+    <w:p>
+      <w:pPr>
+        <w:pStyle w:val="Prrafodelista"/>
+        <w:numPr>
+          <w:ilvl w:val="0"/>
+          <w:numId w:val="7"/>
+        </w:numPr>
+      </w:pPr>
+      <w:r>
+        <w:t xml:space="preserve">Pulsamos el </w:t>
+      </w:r>
+      <w:proofErr w:type="spellStart"/>
+      <w:r>
+        <w:t>ImageButton</w:t>
+      </w:r>
+      <w:proofErr w:type="spellEnd"/>
+      <w:r>
+        <w:t xml:space="preserve"> “Grabar”.</w:t>
+      </w:r>
+    </w:p>
+    <w:p>
+      <w:pPr>
+        <w:pStyle w:val="Prrafodelista"/>
+        <w:numPr>
+          <w:ilvl w:val="0"/>
+          <w:numId w:val="7"/>
+        </w:numPr>
+      </w:pPr>
+      <w:r>
+        <w:t xml:space="preserve">Pulsamos el </w:t>
+      </w:r>
+      <w:proofErr w:type="spellStart"/>
+      <w:r>
+        <w:t>ImageButton</w:t>
+      </w:r>
+      <w:proofErr w:type="spellEnd"/>
+      <w:r>
+        <w:t xml:space="preserve"> “Salir”.</w:t>
+      </w:r>
+    </w:p>
+    <w:p>
+      <w:pPr>
+        <w:pStyle w:val="Prrafodelista"/>
+        <w:numPr>
+          <w:ilvl w:val="0"/>
+          <w:numId w:val="7"/>
+        </w:numPr>
+      </w:pPr>
+      <w:r>
+        <w:t>Comprobamos que estamos en la pantalla de selección de interpretación.</w:t>
       </w:r>
     </w:p>
     <w:p>
@@ -2116,7 +2572,7 @@
       </w:pPr>
       <w:proofErr w:type="spellStart"/>
       <w:r>
-        <w:t>testInteSal</w:t>
+        <w:t>testGrbAtr</w:t>
       </w:r>
       <w:proofErr w:type="spellEnd"/>
       <w:r>
@@ -2172,19 +2628,51 @@
       </w:r>
       <w:proofErr w:type="spellEnd"/>
       <w:r>
-        <w:t xml:space="preserve"> “Salir”.</w:t>
-      </w:r>
-    </w:p>
-    <w:p>
-      <w:pPr>
-        <w:pStyle w:val="Prrafodelista"/>
-        <w:numPr>
-          <w:ilvl w:val="0"/>
-          <w:numId w:val="7"/>
-        </w:numPr>
-      </w:pPr>
-      <w:r>
-        <w:t>Comprobamos que estamos en el menú principal.</w:t>
+        <w:t xml:space="preserve"> “Qué me pasa”.</w:t>
+      </w:r>
+    </w:p>
+    <w:p>
+      <w:pPr>
+        <w:pStyle w:val="Prrafodelista"/>
+        <w:numPr>
+          <w:ilvl w:val="0"/>
+          <w:numId w:val="7"/>
+        </w:numPr>
+      </w:pPr>
+      <w:r>
+        <w:t xml:space="preserve">Pulsamos el </w:t>
+      </w:r>
+      <w:proofErr w:type="spellStart"/>
+      <w:r>
+        <w:t>ImageButton</w:t>
+      </w:r>
+      <w:proofErr w:type="spellEnd"/>
+      <w:r>
+        <w:t xml:space="preserve"> “Grabar”.</w:t>
+      </w:r>
+    </w:p>
+    <w:p>
+      <w:pPr>
+        <w:pStyle w:val="Prrafodelista"/>
+        <w:numPr>
+          <w:ilvl w:val="0"/>
+          <w:numId w:val="7"/>
+        </w:numPr>
+      </w:pPr>
+      <w:r>
+        <w:t>Pulsamos el botón atrás del móvil.</w:t>
+      </w:r>
+    </w:p>
+    <w:p>
+      <w:pPr>
+        <w:pStyle w:val="Prrafodelista"/>
+        <w:numPr>
+          <w:ilvl w:val="0"/>
+          <w:numId w:val="7"/>
+        </w:numPr>
+      </w:pPr>
+      <w:r>
+        <w:t>Comprobamos que estamos en la pantalla de selección de interpretación.</w:t>
       </w:r>
     </w:p>
     <w:p>
@@ -2193,7 +2681,7 @@
       </w:pPr>
       <w:proofErr w:type="spellStart"/>
       <w:r>
-        <w:t>testInteAtr</w:t>
+        <w:t>testPacEstRF</w:t>
       </w:r>
       <w:proofErr w:type="spellEnd"/>
       <w:r>
@@ -2221,6 +2709,18 @@
         </w:numPr>
       </w:pPr>
       <w:r>
+        <w:t>Seleccionamos el paciente “Sergio”.</w:t>
+      </w:r>
+    </w:p>
+    <w:p>
+      <w:pPr>
+        <w:pStyle w:val="Prrafodelista"/>
+        <w:numPr>
+          <w:ilvl w:val="0"/>
+          <w:numId w:val="7"/>
+        </w:numPr>
+      </w:pPr>
+      <w:r>
         <w:t xml:space="preserve">Pulsamos el </w:t>
       </w:r>
       <w:proofErr w:type="spellStart"/>
@@ -2241,19 +2741,99 @@
         </w:numPr>
       </w:pPr>
       <w:r>
-        <w:t>Pulsamos el botón atrás del móvil.</w:t>
-      </w:r>
-    </w:p>
-    <w:p>
-      <w:pPr>
-        <w:pStyle w:val="Prrafodelista"/>
-        <w:numPr>
-          <w:ilvl w:val="0"/>
-          <w:numId w:val="7"/>
-        </w:numPr>
-      </w:pPr>
-      <w:r>
-        <w:t>Comprobamos que estamos en el menú principal.</w:t>
+        <w:t xml:space="preserve">Pulsamos el </w:t>
+      </w:r>
+      <w:proofErr w:type="spellStart"/>
+      <w:r>
+        <w:t>ImageButton</w:t>
+      </w:r>
+      <w:proofErr w:type="spellEnd"/>
+      <w:r>
+        <w:t xml:space="preserve"> “Qué me pasa”.</w:t>
+      </w:r>
+    </w:p>
+    <w:p>
+      <w:pPr>
+        <w:pStyle w:val="Prrafodelista"/>
+        <w:numPr>
+          <w:ilvl w:val="0"/>
+          <w:numId w:val="7"/>
+        </w:numPr>
+      </w:pPr>
+      <w:r>
+        <w:t xml:space="preserve">Pulsamos el </w:t>
+      </w:r>
+      <w:proofErr w:type="spellStart"/>
+      <w:r>
+        <w:t>ImageButton</w:t>
+      </w:r>
+      <w:proofErr w:type="spellEnd"/>
+      <w:r>
+        <w:t xml:space="preserve"> “Grabar”.</w:t>
+      </w:r>
+    </w:p>
+    <w:p>
+      <w:pPr>
+        <w:pStyle w:val="Prrafodelista"/>
+        <w:numPr>
+          <w:ilvl w:val="0"/>
+          <w:numId w:val="7"/>
+        </w:numPr>
+      </w:pPr>
+      <w:r>
+        <w:t>Esperamos 2 segundos.</w:t>
+      </w:r>
+    </w:p>
+    <w:p>
+      <w:pPr>
+        <w:pStyle w:val="Prrafodelista"/>
+        <w:numPr>
+          <w:ilvl w:val="0"/>
+          <w:numId w:val="7"/>
+        </w:numPr>
+      </w:pPr>
+      <w:r>
+        <w:t xml:space="preserve">Pulsamos el </w:t>
+      </w:r>
+      <w:proofErr w:type="spellStart"/>
+      <w:r>
+        <w:t>ImageButton</w:t>
+      </w:r>
+      <w:proofErr w:type="spellEnd"/>
+      <w:r>
+        <w:t xml:space="preserve"> “Parar”.</w:t>
+      </w:r>
+    </w:p>
+    <w:p>
+      <w:pPr>
+        <w:pStyle w:val="Prrafodelista"/>
+        <w:numPr>
+          <w:ilvl w:val="0"/>
+          <w:numId w:val="7"/>
+        </w:numPr>
+      </w:pPr>
+      <w:r>
+        <w:t xml:space="preserve">Pulsamos el </w:t>
+      </w:r>
+      <w:proofErr w:type="spellStart"/>
+      <w:r>
+        <w:t>ImageButton</w:t>
+      </w:r>
+      <w:proofErr w:type="spellEnd"/>
+      <w:r>
+        <w:t xml:space="preserve"> “Entender”.</w:t>
+      </w:r>
+    </w:p>
+    <w:p>
+      <w:pPr>
+        <w:pStyle w:val="Prrafodelista"/>
+        <w:numPr>
+          <w:ilvl w:val="0"/>
+          <w:numId w:val="7"/>
+        </w:numPr>
+      </w:pPr>
+      <w:r>
+        <w:t>Comprobamos el texto de la parte superior de la pantalla para comprobar si el paciente (Sergio) y el tipo de interpretación (Estado) son los correctos.</w:t>
       </w:r>
     </w:p>
     <w:p>
@@ -2262,7 +2842,7 @@
       </w:pPr>
       <w:proofErr w:type="spellStart"/>
       <w:r>
-        <w:t>testResSal</w:t>
+        <w:t>testPacResRF</w:t>
       </w:r>
       <w:proofErr w:type="spellEnd"/>
       <w:r>
@@ -2290,6 +2870,18 @@
         </w:numPr>
       </w:pPr>
       <w:r>
+        <w:t>Seleccionamos el paciente “Sergio”.</w:t>
+      </w:r>
+    </w:p>
+    <w:p>
+      <w:pPr>
+        <w:pStyle w:val="Prrafodelista"/>
+        <w:numPr>
+          <w:ilvl w:val="0"/>
+          <w:numId w:val="7"/>
+        </w:numPr>
+      </w:pPr>
+      <w:r>
         <w:t xml:space="preserve">Pulsamos el </w:t>
       </w:r>
       <w:proofErr w:type="spellStart"/>
@@ -2318,6 +2910,168 @@
       </w:r>
       <w:proofErr w:type="spellEnd"/>
       <w:r>
+        <w:t xml:space="preserve"> “Responder sí o no”.</w:t>
+      </w:r>
+    </w:p>
+    <w:p>
+      <w:pPr>
+        <w:pStyle w:val="Prrafodelista"/>
+        <w:numPr>
+          <w:ilvl w:val="0"/>
+          <w:numId w:val="7"/>
+        </w:numPr>
+      </w:pPr>
+      <w:r>
+        <w:t xml:space="preserve">Pulsamos el </w:t>
+      </w:r>
+      <w:proofErr w:type="spellStart"/>
+      <w:r>
+        <w:t>ImageButton</w:t>
+      </w:r>
+      <w:proofErr w:type="spellEnd"/>
+      <w:r>
+        <w:t xml:space="preserve"> “Grabar”.</w:t>
+      </w:r>
+    </w:p>
+    <w:p>
+      <w:pPr>
+        <w:pStyle w:val="Prrafodelista"/>
+        <w:numPr>
+          <w:ilvl w:val="0"/>
+          <w:numId w:val="7"/>
+        </w:numPr>
+      </w:pPr>
+      <w:r>
+        <w:t>Esperamos 2 segundos.</w:t>
+      </w:r>
+    </w:p>
+    <w:p>
+      <w:pPr>
+        <w:pStyle w:val="Prrafodelista"/>
+        <w:numPr>
+          <w:ilvl w:val="0"/>
+          <w:numId w:val="7"/>
+        </w:numPr>
+      </w:pPr>
+      <w:r>
+        <w:t xml:space="preserve">Pulsamos el </w:t>
+      </w:r>
+      <w:proofErr w:type="spellStart"/>
+      <w:r>
+        <w:t>ImageButton</w:t>
+      </w:r>
+      <w:proofErr w:type="spellEnd"/>
+      <w:r>
+        <w:t xml:space="preserve"> “Parar”.</w:t>
+      </w:r>
+    </w:p>
+    <w:p>
+      <w:pPr>
+        <w:pStyle w:val="Prrafodelista"/>
+        <w:numPr>
+          <w:ilvl w:val="0"/>
+          <w:numId w:val="7"/>
+        </w:numPr>
+      </w:pPr>
+      <w:r>
+        <w:t xml:space="preserve">Pulsamos el </w:t>
+      </w:r>
+      <w:proofErr w:type="spellStart"/>
+      <w:r>
+        <w:t>ImageButton</w:t>
+      </w:r>
+      <w:proofErr w:type="spellEnd"/>
+      <w:r>
+        <w:t xml:space="preserve"> “Entender”.</w:t>
+      </w:r>
+    </w:p>
+    <w:p>
+      <w:pPr>
+        <w:pStyle w:val="Prrafodelista"/>
+        <w:numPr>
+          <w:ilvl w:val="0"/>
+          <w:numId w:val="7"/>
+        </w:numPr>
+      </w:pPr>
+      <w:r>
+        <w:t>Comprobamos el texto de la parte superior de la pantalla para comprobar si el paciente (Sergio) y el tipo de interpretación (Respuesta) son los correctos.</w:t>
+      </w:r>
+    </w:p>
+    <w:p>
+      <w:pPr>
+        <w:pStyle w:val="Ttulo2"/>
+      </w:pPr>
+      <w:proofErr w:type="spellStart"/>
+      <w:r>
+        <w:t>testAcepRF</w:t>
+      </w:r>
+      <w:proofErr w:type="spellEnd"/>
+      <w:r>
+        <w:t>:</w:t>
+      </w:r>
+    </w:p>
+    <w:p>
+      <w:pPr>
+        <w:pStyle w:val="Prrafodelista"/>
+        <w:numPr>
+          <w:ilvl w:val="0"/>
+          <w:numId w:val="7"/>
+        </w:numPr>
+      </w:pPr>
+      <w:r>
+        <w:t>Aceptamos los permisos de grabación y de acceso al almacenamiento.</w:t>
+      </w:r>
+    </w:p>
+    <w:p>
+      <w:pPr>
+        <w:pStyle w:val="Prrafodelista"/>
+        <w:numPr>
+          <w:ilvl w:val="0"/>
+          <w:numId w:val="7"/>
+        </w:numPr>
+      </w:pPr>
+      <w:r>
+        <w:lastRenderedPageBreak/>
+        <w:t>Seleccionamos el paciente “Sergio”.</w:t>
+      </w:r>
+    </w:p>
+    <w:p>
+      <w:pPr>
+        <w:pStyle w:val="Prrafodelista"/>
+        <w:numPr>
+          <w:ilvl w:val="0"/>
+          <w:numId w:val="7"/>
+        </w:numPr>
+      </w:pPr>
+      <w:r>
+        <w:t xml:space="preserve">Pulsamos el </w:t>
+      </w:r>
+      <w:proofErr w:type="spellStart"/>
+      <w:r>
+        <w:t>ImageButton</w:t>
+      </w:r>
+      <w:proofErr w:type="spellEnd"/>
+      <w:r>
+        <w:t xml:space="preserve"> “Qué quiero decir”.</w:t>
+      </w:r>
+    </w:p>
+    <w:p>
+      <w:pPr>
+        <w:pStyle w:val="Prrafodelista"/>
+        <w:numPr>
+          <w:ilvl w:val="0"/>
+          <w:numId w:val="7"/>
+        </w:numPr>
+      </w:pPr>
+      <w:r>
+        <w:t xml:space="preserve">Pulsamos el </w:t>
+      </w:r>
+      <w:proofErr w:type="spellStart"/>
+      <w:r>
+        <w:t>ImageButton</w:t>
+      </w:r>
+      <w:proofErr w:type="spellEnd"/>
+      <w:r>
         <w:t xml:space="preserve"> “Qué me pasa”.</w:t>
       </w:r>
     </w:p>
@@ -2338,192 +3092,6 @@
       </w:r>
       <w:proofErr w:type="spellEnd"/>
       <w:r>
-        <w:t xml:space="preserve"> “Salir”.</w:t>
-      </w:r>
-    </w:p>
-    <w:p>
-      <w:pPr>
-        <w:pStyle w:val="Prrafodelista"/>
-        <w:numPr>
-          <w:ilvl w:val="0"/>
-          <w:numId w:val="7"/>
-        </w:numPr>
-      </w:pPr>
-      <w:r>
-        <w:t>Comprobamos que estamos en la pantalla de selección de interpretación.</w:t>
-      </w:r>
-    </w:p>
-    <w:p>
-      <w:pPr>
-        <w:pStyle w:val="Ttulo2"/>
-      </w:pPr>
-      <w:proofErr w:type="spellStart"/>
-      <w:r>
-        <w:t>testResAtr</w:t>
-      </w:r>
-      <w:proofErr w:type="spellEnd"/>
-      <w:r>
-        <w:t>:</w:t>
-      </w:r>
-    </w:p>
-    <w:p>
-      <w:pPr>
-        <w:pStyle w:val="Prrafodelista"/>
-        <w:numPr>
-          <w:ilvl w:val="0"/>
-          <w:numId w:val="7"/>
-        </w:numPr>
-      </w:pPr>
-      <w:r>
-        <w:t>Aceptamos los permisos de grabación y de acceso al almacenamiento.</w:t>
-      </w:r>
-    </w:p>
-    <w:p>
-      <w:pPr>
-        <w:pStyle w:val="Prrafodelista"/>
-        <w:numPr>
-          <w:ilvl w:val="0"/>
-          <w:numId w:val="7"/>
-        </w:numPr>
-      </w:pPr>
-      <w:r>
-        <w:t xml:space="preserve">Pulsamos el </w:t>
-      </w:r>
-      <w:proofErr w:type="spellStart"/>
-      <w:r>
-        <w:t>ImageButton</w:t>
-      </w:r>
-      <w:proofErr w:type="spellEnd"/>
-      <w:r>
-        <w:t xml:space="preserve"> “Qué quiero decir”.</w:t>
-      </w:r>
-    </w:p>
-    <w:p>
-      <w:pPr>
-        <w:pStyle w:val="Prrafodelista"/>
-        <w:numPr>
-          <w:ilvl w:val="0"/>
-          <w:numId w:val="7"/>
-        </w:numPr>
-      </w:pPr>
-      <w:r>
-        <w:t xml:space="preserve">Pulsamos el </w:t>
-      </w:r>
-      <w:proofErr w:type="spellStart"/>
-      <w:r>
-        <w:t>ImageButton</w:t>
-      </w:r>
-      <w:proofErr w:type="spellEnd"/>
-      <w:r>
-        <w:t xml:space="preserve"> “Qué me pasa”.</w:t>
-      </w:r>
-    </w:p>
-    <w:p>
-      <w:pPr>
-        <w:pStyle w:val="Prrafodelista"/>
-        <w:numPr>
-          <w:ilvl w:val="0"/>
-          <w:numId w:val="7"/>
-        </w:numPr>
-      </w:pPr>
-      <w:r>
-        <w:t>Pulsamos el botón atrás del móvil.</w:t>
-      </w:r>
-    </w:p>
-    <w:p>
-      <w:pPr>
-        <w:pStyle w:val="Prrafodelista"/>
-        <w:numPr>
-          <w:ilvl w:val="0"/>
-          <w:numId w:val="7"/>
-        </w:numPr>
-      </w:pPr>
-      <w:r>
-        <w:t>Comprobamos que estamos en la pantalla de selección de interpretación.</w:t>
-      </w:r>
-    </w:p>
-    <w:p>
-      <w:pPr>
-        <w:pStyle w:val="Ttulo2"/>
-      </w:pPr>
-      <w:proofErr w:type="spellStart"/>
-      <w:r>
-        <w:t>testGrbSal</w:t>
-      </w:r>
-      <w:proofErr w:type="spellEnd"/>
-      <w:r>
-        <w:t>:</w:t>
-      </w:r>
-    </w:p>
-    <w:p>
-      <w:pPr>
-        <w:pStyle w:val="Prrafodelista"/>
-        <w:numPr>
-          <w:ilvl w:val="0"/>
-          <w:numId w:val="7"/>
-        </w:numPr>
-      </w:pPr>
-      <w:r>
-        <w:t>Aceptamos los permisos de grabación y de acceso al almacenamiento.</w:t>
-      </w:r>
-    </w:p>
-    <w:p>
-      <w:pPr>
-        <w:pStyle w:val="Prrafodelista"/>
-        <w:numPr>
-          <w:ilvl w:val="0"/>
-          <w:numId w:val="7"/>
-        </w:numPr>
-      </w:pPr>
-      <w:r>
-        <w:t xml:space="preserve">Pulsamos el </w:t>
-      </w:r>
-      <w:proofErr w:type="spellStart"/>
-      <w:r>
-        <w:t>ImageButton</w:t>
-      </w:r>
-      <w:proofErr w:type="spellEnd"/>
-      <w:r>
-        <w:t xml:space="preserve"> “Qué quiero decir”.</w:t>
-      </w:r>
-    </w:p>
-    <w:p>
-      <w:pPr>
-        <w:pStyle w:val="Prrafodelista"/>
-        <w:numPr>
-          <w:ilvl w:val="0"/>
-          <w:numId w:val="7"/>
-        </w:numPr>
-      </w:pPr>
-      <w:r>
-        <w:t xml:space="preserve">Pulsamos el </w:t>
-      </w:r>
-      <w:proofErr w:type="spellStart"/>
-      <w:r>
-        <w:t>ImageButton</w:t>
-      </w:r>
-      <w:proofErr w:type="spellEnd"/>
-      <w:r>
-        <w:t xml:space="preserve"> “Qué me pasa”.</w:t>
-      </w:r>
-    </w:p>
-    <w:p>
-      <w:pPr>
-        <w:pStyle w:val="Prrafodelista"/>
-        <w:numPr>
-          <w:ilvl w:val="0"/>
-          <w:numId w:val="7"/>
-        </w:numPr>
-      </w:pPr>
-      <w:r>
-        <w:t xml:space="preserve">Pulsamos el </w:t>
-      </w:r>
-      <w:proofErr w:type="spellStart"/>
-      <w:r>
-        <w:t>ImageButton</w:t>
-      </w:r>
-      <w:proofErr w:type="spellEnd"/>
-      <w:r>
         <w:t xml:space="preserve"> “Grabar”.</w:t>
       </w:r>
     </w:p>
@@ -2536,245 +3104,6 @@
         </w:numPr>
       </w:pPr>
       <w:r>
-        <w:lastRenderedPageBreak/>
-        <w:t xml:space="preserve">Pulsamos el </w:t>
-      </w:r>
-      <w:proofErr w:type="spellStart"/>
-      <w:r>
-        <w:t>ImageButton</w:t>
-      </w:r>
-      <w:proofErr w:type="spellEnd"/>
-      <w:r>
-        <w:t xml:space="preserve"> “Salir”.</w:t>
-      </w:r>
-    </w:p>
-    <w:p>
-      <w:pPr>
-        <w:pStyle w:val="Prrafodelista"/>
-        <w:numPr>
-          <w:ilvl w:val="0"/>
-          <w:numId w:val="7"/>
-        </w:numPr>
-      </w:pPr>
-      <w:r>
-        <w:t>Comprobamos que estamos en la pantalla de selección de interpretación.</w:t>
-      </w:r>
-    </w:p>
-    <w:p>
-      <w:pPr>
-        <w:pStyle w:val="Ttulo2"/>
-      </w:pPr>
-      <w:proofErr w:type="spellStart"/>
-      <w:r>
-        <w:t>testGrbAtr</w:t>
-      </w:r>
-      <w:proofErr w:type="spellEnd"/>
-      <w:r>
-        <w:t>:</w:t>
-      </w:r>
-    </w:p>
-    <w:p>
-      <w:pPr>
-        <w:pStyle w:val="Prrafodelista"/>
-        <w:numPr>
-          <w:ilvl w:val="0"/>
-          <w:numId w:val="7"/>
-        </w:numPr>
-      </w:pPr>
-      <w:r>
-        <w:t>Aceptamos los permisos de grabación y de acceso al almacenamiento.</w:t>
-      </w:r>
-    </w:p>
-    <w:p>
-      <w:pPr>
-        <w:pStyle w:val="Prrafodelista"/>
-        <w:numPr>
-          <w:ilvl w:val="0"/>
-          <w:numId w:val="7"/>
-        </w:numPr>
-      </w:pPr>
-      <w:r>
-        <w:t xml:space="preserve">Pulsamos el </w:t>
-      </w:r>
-      <w:proofErr w:type="spellStart"/>
-      <w:r>
-        <w:t>ImageButton</w:t>
-      </w:r>
-      <w:proofErr w:type="spellEnd"/>
-      <w:r>
-        <w:t xml:space="preserve"> “Qué quiero decir”.</w:t>
-      </w:r>
-    </w:p>
-    <w:p>
-      <w:pPr>
-        <w:pStyle w:val="Prrafodelista"/>
-        <w:numPr>
-          <w:ilvl w:val="0"/>
-          <w:numId w:val="7"/>
-        </w:numPr>
-      </w:pPr>
-      <w:r>
-        <w:t xml:space="preserve">Pulsamos el </w:t>
-      </w:r>
-      <w:proofErr w:type="spellStart"/>
-      <w:r>
-        <w:t>ImageButton</w:t>
-      </w:r>
-      <w:proofErr w:type="spellEnd"/>
-      <w:r>
-        <w:t xml:space="preserve"> “Qué me pasa”.</w:t>
-      </w:r>
-    </w:p>
-    <w:p>
-      <w:pPr>
-        <w:pStyle w:val="Prrafodelista"/>
-        <w:numPr>
-          <w:ilvl w:val="0"/>
-          <w:numId w:val="7"/>
-        </w:numPr>
-      </w:pPr>
-      <w:r>
-        <w:t xml:space="preserve">Pulsamos el </w:t>
-      </w:r>
-      <w:proofErr w:type="spellStart"/>
-      <w:r>
-        <w:t>ImageButton</w:t>
-      </w:r>
-      <w:proofErr w:type="spellEnd"/>
-      <w:r>
-        <w:t xml:space="preserve"> “Grabar”.</w:t>
-      </w:r>
-    </w:p>
-    <w:p>
-      <w:pPr>
-        <w:pStyle w:val="Prrafodelista"/>
-        <w:numPr>
-          <w:ilvl w:val="0"/>
-          <w:numId w:val="7"/>
-        </w:numPr>
-      </w:pPr>
-      <w:r>
-        <w:t>Pulsamos el botón atrás del móvil.</w:t>
-      </w:r>
-    </w:p>
-    <w:p>
-      <w:pPr>
-        <w:pStyle w:val="Prrafodelista"/>
-        <w:numPr>
-          <w:ilvl w:val="0"/>
-          <w:numId w:val="7"/>
-        </w:numPr>
-      </w:pPr>
-      <w:r>
-        <w:t>Comprobamos que estamos en la pantalla de selección de interpretación.</w:t>
-      </w:r>
-    </w:p>
-    <w:p>
-      <w:pPr>
-        <w:pStyle w:val="Ttulo2"/>
-      </w:pPr>
-      <w:proofErr w:type="spellStart"/>
-      <w:r>
-        <w:t>testPacEstRF</w:t>
-      </w:r>
-      <w:proofErr w:type="spellEnd"/>
-      <w:r>
-        <w:t>:</w:t>
-      </w:r>
-    </w:p>
-    <w:p>
-      <w:pPr>
-        <w:pStyle w:val="Prrafodelista"/>
-        <w:numPr>
-          <w:ilvl w:val="0"/>
-          <w:numId w:val="7"/>
-        </w:numPr>
-      </w:pPr>
-      <w:r>
-        <w:t>Aceptamos los permisos de grabación y de acceso al almacenamiento.</w:t>
-      </w:r>
-    </w:p>
-    <w:p>
-      <w:pPr>
-        <w:pStyle w:val="Prrafodelista"/>
-        <w:numPr>
-          <w:ilvl w:val="0"/>
-          <w:numId w:val="7"/>
-        </w:numPr>
-      </w:pPr>
-      <w:r>
-        <w:t>Seleccionamos el paciente “Sergio”.</w:t>
-      </w:r>
-    </w:p>
-    <w:p>
-      <w:pPr>
-        <w:pStyle w:val="Prrafodelista"/>
-        <w:numPr>
-          <w:ilvl w:val="0"/>
-          <w:numId w:val="7"/>
-        </w:numPr>
-      </w:pPr>
-      <w:r>
-        <w:t xml:space="preserve">Pulsamos el </w:t>
-      </w:r>
-      <w:proofErr w:type="spellStart"/>
-      <w:r>
-        <w:t>ImageButton</w:t>
-      </w:r>
-      <w:proofErr w:type="spellEnd"/>
-      <w:r>
-        <w:t xml:space="preserve"> “Qué quiero decir”.</w:t>
-      </w:r>
-    </w:p>
-    <w:p>
-      <w:pPr>
-        <w:pStyle w:val="Prrafodelista"/>
-        <w:numPr>
-          <w:ilvl w:val="0"/>
-          <w:numId w:val="7"/>
-        </w:numPr>
-      </w:pPr>
-      <w:r>
-        <w:t xml:space="preserve">Pulsamos el </w:t>
-      </w:r>
-      <w:proofErr w:type="spellStart"/>
-      <w:r>
-        <w:t>ImageButton</w:t>
-      </w:r>
-      <w:proofErr w:type="spellEnd"/>
-      <w:r>
-        <w:t xml:space="preserve"> “Qué me pasa”.</w:t>
-      </w:r>
-    </w:p>
-    <w:p>
-      <w:pPr>
-        <w:pStyle w:val="Prrafodelista"/>
-        <w:numPr>
-          <w:ilvl w:val="0"/>
-          <w:numId w:val="7"/>
-        </w:numPr>
-      </w:pPr>
-      <w:r>
-        <w:t xml:space="preserve">Pulsamos el </w:t>
-      </w:r>
-      <w:proofErr w:type="spellStart"/>
-      <w:r>
-        <w:t>ImageButton</w:t>
-      </w:r>
-      <w:proofErr w:type="spellEnd"/>
-      <w:r>
-        <w:t xml:space="preserve"> “Grabar”.</w:t>
-      </w:r>
-    </w:p>
-    <w:p>
-      <w:pPr>
-        <w:pStyle w:val="Prrafodelista"/>
-        <w:numPr>
-          <w:ilvl w:val="0"/>
-          <w:numId w:val="7"/>
-        </w:numPr>
-      </w:pPr>
-      <w:r>
         <w:t>Esperamos 2 segundos.</w:t>
       </w:r>
     </w:p>
@@ -2787,329 +3116,6 @@
         </w:numPr>
       </w:pPr>
       <w:r>
-        <w:t xml:space="preserve">Pulsamos el </w:t>
-      </w:r>
-      <w:proofErr w:type="spellStart"/>
-      <w:r>
-        <w:t>ImageButton</w:t>
-      </w:r>
-      <w:proofErr w:type="spellEnd"/>
-      <w:r>
-        <w:t xml:space="preserve"> “Parar”.</w:t>
-      </w:r>
-    </w:p>
-    <w:p>
-      <w:pPr>
-        <w:pStyle w:val="Prrafodelista"/>
-        <w:numPr>
-          <w:ilvl w:val="0"/>
-          <w:numId w:val="7"/>
-        </w:numPr>
-      </w:pPr>
-      <w:r>
-        <w:t xml:space="preserve">Pulsamos el </w:t>
-      </w:r>
-      <w:proofErr w:type="spellStart"/>
-      <w:r>
-        <w:t>ImageButton</w:t>
-      </w:r>
-      <w:proofErr w:type="spellEnd"/>
-      <w:r>
-        <w:t xml:space="preserve"> “Entender”.</w:t>
-      </w:r>
-    </w:p>
-    <w:p>
-      <w:pPr>
-        <w:pStyle w:val="Prrafodelista"/>
-        <w:numPr>
-          <w:ilvl w:val="0"/>
-          <w:numId w:val="7"/>
-        </w:numPr>
-      </w:pPr>
-      <w:r>
-        <w:t>Comprobamos el texto de la parte superior de la pantalla para comprobar si el paciente (Sergio) y el tipo de interpretación (Estado) son los correctos.</w:t>
-      </w:r>
-    </w:p>
-    <w:p>
-      <w:pPr>
-        <w:pStyle w:val="Ttulo2"/>
-      </w:pPr>
-      <w:proofErr w:type="spellStart"/>
-      <w:r>
-        <w:t>testPacResRF</w:t>
-      </w:r>
-      <w:proofErr w:type="spellEnd"/>
-      <w:r>
-        <w:t>:</w:t>
-      </w:r>
-    </w:p>
-    <w:p>
-      <w:pPr>
-        <w:pStyle w:val="Prrafodelista"/>
-        <w:numPr>
-          <w:ilvl w:val="0"/>
-          <w:numId w:val="7"/>
-        </w:numPr>
-      </w:pPr>
-      <w:r>
-        <w:t>Aceptamos los permisos de grabación y de acceso al almacenamiento.</w:t>
-      </w:r>
-    </w:p>
-    <w:p>
-      <w:pPr>
-        <w:pStyle w:val="Prrafodelista"/>
-        <w:numPr>
-          <w:ilvl w:val="0"/>
-          <w:numId w:val="7"/>
-        </w:numPr>
-      </w:pPr>
-      <w:r>
-        <w:t>Seleccionamos el paciente “Sergio”.</w:t>
-      </w:r>
-    </w:p>
-    <w:p>
-      <w:pPr>
-        <w:pStyle w:val="Prrafodelista"/>
-        <w:numPr>
-          <w:ilvl w:val="0"/>
-          <w:numId w:val="7"/>
-        </w:numPr>
-      </w:pPr>
-      <w:r>
-        <w:t xml:space="preserve">Pulsamos el </w:t>
-      </w:r>
-      <w:proofErr w:type="spellStart"/>
-      <w:r>
-        <w:t>ImageButton</w:t>
-      </w:r>
-      <w:proofErr w:type="spellEnd"/>
-      <w:r>
-        <w:t xml:space="preserve"> “Qué quiero decir”.</w:t>
-      </w:r>
-    </w:p>
-    <w:p>
-      <w:pPr>
-        <w:pStyle w:val="Prrafodelista"/>
-        <w:numPr>
-          <w:ilvl w:val="0"/>
-          <w:numId w:val="7"/>
-        </w:numPr>
-      </w:pPr>
-      <w:r>
-        <w:t xml:space="preserve">Pulsamos el </w:t>
-      </w:r>
-      <w:proofErr w:type="spellStart"/>
-      <w:r>
-        <w:t>ImageButton</w:t>
-      </w:r>
-      <w:proofErr w:type="spellEnd"/>
-      <w:r>
-        <w:t xml:space="preserve"> “Responder sí o no”.</w:t>
-      </w:r>
-    </w:p>
-    <w:p>
-      <w:pPr>
-        <w:pStyle w:val="Prrafodelista"/>
-        <w:numPr>
-          <w:ilvl w:val="0"/>
-          <w:numId w:val="7"/>
-        </w:numPr>
-      </w:pPr>
-      <w:r>
-        <w:t xml:space="preserve">Pulsamos el </w:t>
-      </w:r>
-      <w:proofErr w:type="spellStart"/>
-      <w:r>
-        <w:t>ImageButton</w:t>
-      </w:r>
-      <w:proofErr w:type="spellEnd"/>
-      <w:r>
-        <w:t xml:space="preserve"> “Grabar”.</w:t>
-      </w:r>
-    </w:p>
-    <w:p>
-      <w:pPr>
-        <w:pStyle w:val="Prrafodelista"/>
-        <w:numPr>
-          <w:ilvl w:val="0"/>
-          <w:numId w:val="7"/>
-        </w:numPr>
-      </w:pPr>
-      <w:r>
-        <w:t>Esperamos 2 segundos.</w:t>
-      </w:r>
-    </w:p>
-    <w:p>
-      <w:pPr>
-        <w:pStyle w:val="Prrafodelista"/>
-        <w:numPr>
-          <w:ilvl w:val="0"/>
-          <w:numId w:val="7"/>
-        </w:numPr>
-      </w:pPr>
-      <w:r>
-        <w:t xml:space="preserve">Pulsamos el </w:t>
-      </w:r>
-      <w:proofErr w:type="spellStart"/>
-      <w:r>
-        <w:t>ImageButton</w:t>
-      </w:r>
-      <w:proofErr w:type="spellEnd"/>
-      <w:r>
-        <w:t xml:space="preserve"> “Parar”.</w:t>
-      </w:r>
-    </w:p>
-    <w:p>
-      <w:pPr>
-        <w:pStyle w:val="Prrafodelista"/>
-        <w:numPr>
-          <w:ilvl w:val="0"/>
-          <w:numId w:val="7"/>
-        </w:numPr>
-      </w:pPr>
-      <w:r>
-        <w:t xml:space="preserve">Pulsamos el </w:t>
-      </w:r>
-      <w:proofErr w:type="spellStart"/>
-      <w:r>
-        <w:t>ImageButton</w:t>
-      </w:r>
-      <w:proofErr w:type="spellEnd"/>
-      <w:r>
-        <w:t xml:space="preserve"> “Entender”.</w:t>
-      </w:r>
-    </w:p>
-    <w:p>
-      <w:pPr>
-        <w:pStyle w:val="Prrafodelista"/>
-        <w:numPr>
-          <w:ilvl w:val="0"/>
-          <w:numId w:val="7"/>
-        </w:numPr>
-      </w:pPr>
-      <w:r>
-        <w:t>Comprobamos el texto de la parte superior de la pantalla para comprobar si el paciente (Sergio) y el tipo de interpretación (Respuesta) son los correctos.</w:t>
-      </w:r>
-    </w:p>
-    <w:p>
-      <w:pPr>
-        <w:pStyle w:val="Ttulo2"/>
-      </w:pPr>
-      <w:proofErr w:type="spellStart"/>
-      <w:r>
-        <w:t>testAcepRF</w:t>
-      </w:r>
-      <w:proofErr w:type="spellEnd"/>
-      <w:r>
-        <w:t>:</w:t>
-      </w:r>
-    </w:p>
-    <w:p>
-      <w:pPr>
-        <w:pStyle w:val="Prrafodelista"/>
-        <w:numPr>
-          <w:ilvl w:val="0"/>
-          <w:numId w:val="7"/>
-        </w:numPr>
-      </w:pPr>
-      <w:r>
-        <w:t>Aceptamos los permisos de grabación y de acceso al almacenamiento.</w:t>
-      </w:r>
-    </w:p>
-    <w:p>
-      <w:pPr>
-        <w:pStyle w:val="Prrafodelista"/>
-        <w:numPr>
-          <w:ilvl w:val="0"/>
-          <w:numId w:val="7"/>
-        </w:numPr>
-      </w:pPr>
-      <w:r>
-        <w:t>Seleccionamos el paciente “Sergio”.</w:t>
-      </w:r>
-    </w:p>
-    <w:p>
-      <w:pPr>
-        <w:pStyle w:val="Prrafodelista"/>
-        <w:numPr>
-          <w:ilvl w:val="0"/>
-          <w:numId w:val="7"/>
-        </w:numPr>
-      </w:pPr>
-      <w:r>
-        <w:t xml:space="preserve">Pulsamos el </w:t>
-      </w:r>
-      <w:proofErr w:type="spellStart"/>
-      <w:r>
-        <w:t>ImageButton</w:t>
-      </w:r>
-      <w:proofErr w:type="spellEnd"/>
-      <w:r>
-        <w:t xml:space="preserve"> “Qué quiero decir”.</w:t>
-      </w:r>
-    </w:p>
-    <w:p>
-      <w:pPr>
-        <w:pStyle w:val="Prrafodelista"/>
-        <w:numPr>
-          <w:ilvl w:val="0"/>
-          <w:numId w:val="7"/>
-        </w:numPr>
-      </w:pPr>
-      <w:r>
-        <w:t xml:space="preserve">Pulsamos el </w:t>
-      </w:r>
-      <w:proofErr w:type="spellStart"/>
-      <w:r>
-        <w:t>ImageButton</w:t>
-      </w:r>
-      <w:proofErr w:type="spellEnd"/>
-      <w:r>
-        <w:t xml:space="preserve"> “Qué me pasa”.</w:t>
-      </w:r>
-    </w:p>
-    <w:p>
-      <w:pPr>
-        <w:pStyle w:val="Prrafodelista"/>
-        <w:numPr>
-          <w:ilvl w:val="0"/>
-          <w:numId w:val="7"/>
-        </w:numPr>
-      </w:pPr>
-      <w:r>
-        <w:t xml:space="preserve">Pulsamos el </w:t>
-      </w:r>
-      <w:proofErr w:type="spellStart"/>
-      <w:r>
-        <w:t>ImageButton</w:t>
-      </w:r>
-      <w:proofErr w:type="spellEnd"/>
-      <w:r>
-        <w:t xml:space="preserve"> “Grabar”.</w:t>
-      </w:r>
-    </w:p>
-    <w:p>
-      <w:pPr>
-        <w:pStyle w:val="Prrafodelista"/>
-        <w:numPr>
-          <w:ilvl w:val="0"/>
-          <w:numId w:val="7"/>
-        </w:numPr>
-      </w:pPr>
-      <w:r>
-        <w:t>Esperamos 2 segundos.</w:t>
-      </w:r>
-    </w:p>
-    <w:p>
-      <w:pPr>
-        <w:pStyle w:val="Prrafodelista"/>
-        <w:numPr>
-          <w:ilvl w:val="0"/>
-          <w:numId w:val="7"/>
-        </w:numPr>
-      </w:pPr>
-      <w:r>
-        <w:lastRenderedPageBreak/>
         <w:t xml:space="preserve">Pulsamos el </w:t>
       </w:r>
       <w:proofErr w:type="spellStart"/>
@@ -3237,25 +3243,19 @@
       </w:r>
       <w:proofErr w:type="spellEnd"/>
       <w:r>
-        <w:t xml:space="preserve"> </w:t>
-      </w:r>
-      <w:r>
-        <w:t>de Información.</w:t>
-      </w:r>
-    </w:p>
-    <w:p>
-      <w:pPr>
-        <w:pStyle w:val="Prrafodelista"/>
-        <w:numPr>
-          <w:ilvl w:val="0"/>
-          <w:numId w:val="7"/>
-        </w:numPr>
-      </w:pPr>
-      <w:r>
-        <w:t xml:space="preserve">Comprobamos que estamos en la pantalla de </w:t>
-      </w:r>
-      <w:r>
-        <w:t>información del proyecto.</w:t>
+        <w:t xml:space="preserve"> de Información.</w:t>
+      </w:r>
+    </w:p>
+    <w:p>
+      <w:pPr>
+        <w:pStyle w:val="Prrafodelista"/>
+        <w:numPr>
+          <w:ilvl w:val="0"/>
+          <w:numId w:val="7"/>
+        </w:numPr>
+      </w:pPr>
+      <w:r>
+        <w:t>Comprobamos que estamos en la pantalla de información del proyecto.</w:t>
       </w:r>
     </w:p>
     <w:p>
@@ -3376,7 +3376,6 @@
       <w:pPr>
         <w:pStyle w:val="Ttulo2"/>
       </w:pPr>
-      <w:bookmarkStart w:id="0" w:name="_GoBack"/>
       <w:proofErr w:type="spellStart"/>
       <w:r>
         <w:rPr>
@@ -3386,7 +3385,6 @@
         </w:rPr>
         <w:t>testInfoAtr</w:t>
       </w:r>
-      <w:bookmarkEnd w:id="0"/>
       <w:proofErr w:type="spellEnd"/>
       <w:r>
         <w:t>:</w:t>

</xml_diff>